<commit_message>
Dichotomie + Trie de liste Image site web manquante sur le git ExoMaison3
</commit_message>
<xml_diff>
--- a/4 - Algorithmique/Dichotomie.docx
+++ b/4 - Algorithmique/Dichotomie.docx
@@ -1,13 +1,13 @@
 
 <file path=word/document.xml><?xml version="1.0" encoding="utf-8"?>
-<w:document xmlns:ve="http://schemas.openxmlformats.org/markup-compatibility/2006" xmlns:o="urn:schemas-microsoft-com:office:office" xmlns:r="http://schemas.openxmlformats.org/officeDocument/2006/relationships" xmlns:m="http://schemas.openxmlformats.org/officeDocument/2006/math" xmlns:v="urn:schemas-microsoft-com:vml" xmlns:wp="http://schemas.openxmlformats.org/drawingml/2006/wordprocessingDrawing" xmlns:w10="urn:schemas-microsoft-com:office:word" xmlns:w="http://schemas.openxmlformats.org/wordprocessingml/2006/main" xmlns:wne="http://schemas.microsoft.com/office/word/2006/wordml">
+<w:document xmlns:wpc="http://schemas.microsoft.com/office/word/2010/wordprocessingCanvas" xmlns:cx="http://schemas.microsoft.com/office/drawing/2014/chartex" xmlns:cx1="http://schemas.microsoft.com/office/drawing/2015/9/8/chartex" xmlns:cx2="http://schemas.microsoft.com/office/drawing/2015/10/21/chartex" xmlns:cx3="http://schemas.microsoft.com/office/drawing/2016/5/9/chartex" xmlns:cx4="http://schemas.microsoft.com/office/drawing/2016/5/10/chartex" xmlns:cx5="http://schemas.microsoft.com/office/drawing/2016/5/11/chartex" xmlns:cx6="http://schemas.microsoft.com/office/drawing/2016/5/12/chartex" xmlns:cx7="http://schemas.microsoft.com/office/drawing/2016/5/13/chartex" xmlns:cx8="http://schemas.microsoft.com/office/drawing/2016/5/14/chartex" xmlns:mc="http://schemas.openxmlformats.org/markup-compatibility/2006" xmlns:aink="http://schemas.microsoft.com/office/drawing/2016/ink" xmlns:am3d="http://schemas.microsoft.com/office/drawing/2017/model3d" xmlns:o="urn:schemas-microsoft-com:office:office" xmlns:oel="http://schemas.microsoft.com/office/2019/extlst" xmlns:r="http://schemas.openxmlformats.org/officeDocument/2006/relationships" xmlns:m="http://schemas.openxmlformats.org/officeDocument/2006/math" xmlns:v="urn:schemas-microsoft-com:vml" xmlns:wp14="http://schemas.microsoft.com/office/word/2010/wordprocessingDrawing" xmlns:wp="http://schemas.openxmlformats.org/drawingml/2006/wordprocessingDrawing" xmlns:w10="urn:schemas-microsoft-com:office:word" xmlns:w="http://schemas.openxmlformats.org/wordprocessingml/2006/main" xmlns:w14="http://schemas.microsoft.com/office/word/2010/wordml" xmlns:w15="http://schemas.microsoft.com/office/word/2012/wordml" xmlns:w16cex="http://schemas.microsoft.com/office/word/2018/wordml/cex" xmlns:w16cid="http://schemas.microsoft.com/office/word/2016/wordml/cid" xmlns:w16="http://schemas.microsoft.com/office/word/2018/wordml" xmlns:w16sdtdh="http://schemas.microsoft.com/office/word/2020/wordml/sdtdatahash" xmlns:w16se="http://schemas.microsoft.com/office/word/2015/wordml/symex" xmlns:wpg="http://schemas.microsoft.com/office/word/2010/wordprocessingGroup" xmlns:wpi="http://schemas.microsoft.com/office/word/2010/wordprocessingInk" xmlns:wne="http://schemas.microsoft.com/office/word/2006/wordml" xmlns:wps="http://schemas.microsoft.com/office/word/2010/wordprocessingShape" mc:Ignorable="w14 w15 w16se w16cid w16 w16cex w16sdtdh wp14">
   <w:body>
     <w:tbl>
       <w:tblPr>
         <w:tblStyle w:val="Grilledutableau"/>
         <w:tblW w:w="10498" w:type="dxa"/>
         <w:tblInd w:w="108" w:type="dxa"/>
-        <w:tblLook w:val="04A0"/>
+        <w:tblLook w:val="04A0" w:firstRow="1" w:lastRow="0" w:firstColumn="1" w:lastColumn="0" w:noHBand="0" w:noVBand="1"/>
       </w:tblPr>
       <w:tblGrid>
         <w:gridCol w:w="1418"/>
@@ -132,7 +132,7 @@
                 <w:noProof/>
               </w:rPr>
               <w:drawing>
-                <wp:inline distT="0" distB="0" distL="0" distR="0">
+                <wp:inline distT="0" distB="0" distL="0" distR="0" wp14:anchorId="439A6BBE" wp14:editId="1624395C">
                   <wp:extent cx="1173480" cy="526415"/>
                   <wp:effectExtent l="0" t="0" r="0" b="0"/>
                   <wp:docPr id="1" name="Image 2"/>
@@ -579,9 +579,44 @@
           <w:sz w:val="22"/>
           <w:szCs w:val="22"/>
         </w:rPr>
-        <w:t>parcours(</w:t>
-      </w:r>
-      <w:proofErr w:type="spellStart"/>
+        <w:t>parcours(L,val)</w:t>
+      </w:r>
+      <w:r>
+        <w:rPr>
+          <w:rFonts w:ascii="Comic Sans MS" w:hAnsi="Comic Sans MS"/>
+          <w:color w:val="000000"/>
+          <w:sz w:val="22"/>
+          <w:szCs w:val="22"/>
+        </w:rPr>
+        <w:t xml:space="preserve"> qui permet de </w:t>
+      </w:r>
+      <w:r>
+        <w:rPr>
+          <w:rFonts w:ascii="Comic Sans MS" w:hAnsi="Comic Sans MS"/>
+          <w:color w:val="000000"/>
+          <w:sz w:val="22"/>
+          <w:szCs w:val="22"/>
+        </w:rPr>
+        <w:t>retourner</w:t>
+      </w:r>
+      <w:r>
+        <w:rPr>
+          <w:rFonts w:ascii="Comic Sans MS" w:hAnsi="Comic Sans MS"/>
+          <w:color w:val="000000"/>
+          <w:sz w:val="22"/>
+          <w:szCs w:val="22"/>
+        </w:rPr>
+        <w:t xml:space="preserve"> l'indice de </w:t>
+      </w:r>
+      <w:r>
+        <w:rPr>
+          <w:rFonts w:ascii="Comic Sans MS" w:hAnsi="Comic Sans MS"/>
+          <w:color w:val="000000"/>
+          <w:sz w:val="22"/>
+          <w:szCs w:val="22"/>
+        </w:rPr>
+        <w:t xml:space="preserve">l'élément </w:t>
+      </w:r>
       <w:r>
         <w:rPr>
           <w:rFonts w:ascii="Comic Sans MS" w:eastAsiaTheme="minorEastAsia" w:hAnsi="Comic Sans MS" w:cstheme="minorBidi"/>
@@ -589,9 +624,17 @@
           <w:sz w:val="22"/>
           <w:szCs w:val="22"/>
         </w:rPr>
-        <w:t>L,val</w:t>
-      </w:r>
-      <w:proofErr w:type="spellEnd"/>
+        <w:t xml:space="preserve">val </w:t>
+      </w:r>
+      <w:r>
+        <w:rPr>
+          <w:rFonts w:ascii="Comic Sans MS" w:hAnsi="Comic Sans MS"/>
+          <w:color w:val="000000"/>
+          <w:sz w:val="22"/>
+          <w:szCs w:val="22"/>
+        </w:rPr>
+        <w:t xml:space="preserve">dans la liste </w:t>
+      </w:r>
       <w:r>
         <w:rPr>
           <w:rFonts w:ascii="Comic Sans MS" w:eastAsiaTheme="minorEastAsia" w:hAnsi="Comic Sans MS" w:cstheme="minorBidi"/>
@@ -599,7 +642,7 @@
           <w:sz w:val="22"/>
           <w:szCs w:val="22"/>
         </w:rPr>
-        <w:t>)</w:t>
+        <w:t>L</w:t>
       </w:r>
       <w:r>
         <w:rPr>
@@ -608,25 +651,181 @@
           <w:sz w:val="22"/>
           <w:szCs w:val="22"/>
         </w:rPr>
-        <w:t xml:space="preserve"> qui permet de </w:t>
-      </w:r>
-      <w:r>
+        <w:t>.</w:t>
+      </w:r>
+    </w:p>
+    <w:p>
+      <w:pPr>
+        <w:spacing w:after="0"/>
+        <w:rPr>
+          <w:rFonts w:ascii="Comic Sans MS" w:hAnsi="Comic Sans MS"/>
+          <w:color w:val="000000"/>
+        </w:rPr>
+      </w:pPr>
+      <w:r>
+        <w:rPr>
+          <w:rFonts w:ascii="Comic Sans MS" w:hAnsi="Comic Sans MS"/>
+          <w:color w:val="000000"/>
+        </w:rPr>
+        <w:t>S</w:t>
+      </w:r>
+      <w:r>
+        <w:rPr>
+          <w:rFonts w:ascii="Comic Sans MS" w:hAnsi="Comic Sans MS" w:cs="Courier New"/>
+          <w:color w:val="000000"/>
+        </w:rPr>
+        <w:t xml:space="preserve">i </w:t>
+      </w:r>
+      <w:r>
+        <w:rPr>
+          <w:rFonts w:ascii="Comic Sans MS" w:hAnsi="Comic Sans MS"/>
+          <w:color w:val="0070C0"/>
+        </w:rPr>
+        <w:t>val</w:t>
+      </w:r>
+      <w:r>
+        <w:rPr>
+          <w:rFonts w:ascii="Comic Sans MS" w:hAnsi="Comic Sans MS" w:cs="Courier New"/>
+          <w:color w:val="000000"/>
+        </w:rPr>
+        <w:t xml:space="preserve"> </w:t>
+      </w:r>
+      <w:r>
+        <w:rPr>
+          <w:rFonts w:ascii="Comic Sans MS" w:hAnsi="Comic Sans MS" w:cs="Courier New"/>
+          <w:color w:val="000000"/>
+        </w:rPr>
+        <w:t xml:space="preserve">n'existe pas dans </w:t>
+      </w:r>
+      <w:r>
+        <w:rPr>
+          <w:rFonts w:ascii="Comic Sans MS" w:hAnsi="Comic Sans MS"/>
+          <w:color w:val="0070C0"/>
+        </w:rPr>
+        <w:t>L</w:t>
+      </w:r>
+      <w:r>
+        <w:rPr>
+          <w:rFonts w:ascii="Comic Sans MS" w:hAnsi="Comic Sans MS" w:cs="Courier New"/>
+          <w:color w:val="000000"/>
+        </w:rPr>
+        <w:t xml:space="preserve"> </w:t>
+      </w:r>
+      <w:r>
+        <w:rPr>
+          <w:rFonts w:ascii="Comic Sans MS" w:hAnsi="Comic Sans MS" w:cs="Courier New"/>
+          <w:color w:val="000000"/>
+        </w:rPr>
+        <w:t>la fonction retournera la valeur</w:t>
+      </w:r>
+      <w:r>
+        <w:rPr>
+          <w:rFonts w:ascii="Comic Sans MS" w:hAnsi="Comic Sans MS" w:cs="Courier New"/>
+          <w:color w:val="000000"/>
+        </w:rPr>
+        <w:t xml:space="preserve"> -1.</w:t>
+      </w:r>
+    </w:p>
+    <w:p>
+      <w:pPr>
+        <w:spacing w:after="0"/>
+        <w:rPr>
+          <w:rFonts w:ascii="Comic Sans MS" w:hAnsi="Comic Sans MS"/>
+          <w:color w:val="000000"/>
+        </w:rPr>
+      </w:pPr>
+      <w:r>
+        <w:rPr>
+          <w:rFonts w:ascii="Comic Sans MS" w:hAnsi="Comic Sans MS"/>
+          <w:color w:val="000000"/>
+        </w:rPr>
+        <w:t xml:space="preserve">Pour le test : </w:t>
+      </w:r>
+      <w:r>
+        <w:rPr>
+          <w:rFonts w:ascii="Comic Sans MS" w:hAnsi="Comic Sans MS"/>
+          <w:color w:val="000000"/>
+        </w:rPr>
+        <w:t>L=[</w:t>
+      </w:r>
+      <w:r>
+        <w:rPr>
+          <w:rFonts w:ascii="Comic Sans MS" w:hAnsi="Comic Sans MS"/>
+          <w:color w:val="000000"/>
+        </w:rPr>
+        <w:t>27,15,10,7,5,12,4,17,20,2</w:t>
+      </w:r>
+      <w:r>
+        <w:rPr>
+          <w:rFonts w:ascii="Comic Sans MS" w:hAnsi="Comic Sans MS"/>
+          <w:color w:val="000000"/>
+        </w:rPr>
+        <w:t>,31</w:t>
+      </w:r>
+      <w:r>
+        <w:rPr>
+          <w:rFonts w:ascii="Comic Sans MS" w:hAnsi="Comic Sans MS"/>
+          <w:color w:val="000000"/>
+        </w:rPr>
+        <w:t>]</w:t>
+      </w:r>
+      <w:r>
+        <w:rPr>
+          <w:rFonts w:ascii="Comic Sans MS" w:eastAsia="Times New Roman" w:hAnsi="Comic Sans MS" w:cs="Courier New"/>
+          <w:color w:val="000000"/>
+        </w:rPr>
+        <w:t xml:space="preserve"> </w:t>
+      </w:r>
+      <w:r>
+        <w:rPr>
+          <w:rFonts w:ascii="Comic Sans MS" w:hAnsi="Comic Sans MS"/>
+          <w:color w:val="000000"/>
+        </w:rPr>
+        <w:t>et val=</w:t>
+      </w:r>
+      <w:r>
+        <w:rPr>
+          <w:rFonts w:ascii="Comic Sans MS" w:hAnsi="Comic Sans MS"/>
+          <w:color w:val="000000"/>
+        </w:rPr>
+        <w:t>17</w:t>
+      </w:r>
+      <w:r>
+        <w:rPr>
+          <w:rFonts w:ascii="Comic Sans MS" w:hAnsi="Comic Sans MS"/>
+          <w:color w:val="000000"/>
+        </w:rPr>
+        <w:t>.</w:t>
+      </w:r>
+    </w:p>
+    <w:p>
+      <w:pPr>
+        <w:spacing w:after="0"/>
+        <w:rPr>
+          <w:rFonts w:ascii="Comic Sans MS" w:eastAsia="Times New Roman" w:hAnsi="Comic Sans MS" w:cs="Courier New"/>
+          <w:color w:val="000000"/>
+        </w:rPr>
+      </w:pPr>
+    </w:p>
+    <w:p>
+      <w:pPr>
+        <w:pStyle w:val="PrformatHTML"/>
         <w:rPr>
           <w:rFonts w:ascii="Comic Sans MS" w:hAnsi="Comic Sans MS"/>
           <w:color w:val="000000"/>
           <w:sz w:val="22"/>
           <w:szCs w:val="22"/>
         </w:rPr>
-        <w:t>retourner</w:t>
-      </w:r>
-      <w:r>
-        <w:rPr>
-          <w:rFonts w:ascii="Comic Sans MS" w:hAnsi="Comic Sans MS"/>
+      </w:pPr>
+      <w:r>
+        <w:rPr>
+          <w:rFonts w:ascii="Comic Sans MS" w:hAnsi="Comic Sans MS"/>
+          <w:b/>
           <w:color w:val="000000"/>
           <w:sz w:val="22"/>
           <w:szCs w:val="22"/>
         </w:rPr>
-        <w:t xml:space="preserve"> l'indice de </w:t>
+        <w:t>Code 2*</w:t>
       </w:r>
       <w:r>
         <w:rPr>
@@ -635,7 +834,16 @@
           <w:sz w:val="22"/>
           <w:szCs w:val="22"/>
         </w:rPr>
-        <w:t xml:space="preserve">l'élément </w:t>
+        <w:t> : M</w:t>
+      </w:r>
+      <w:r>
+        <w:rPr>
+          <w:rFonts w:ascii="Comic Sans MS" w:hAnsi="Comic Sans MS"/>
+          <w:color w:val="000000"/>
+          <w:sz w:val="22"/>
+          <w:szCs w:val="22"/>
+        </w:rPr>
+        <w:t xml:space="preserve">odifiez la fonction </w:t>
       </w:r>
       <w:r>
         <w:rPr>
@@ -644,7 +852,7 @@
           <w:sz w:val="22"/>
           <w:szCs w:val="22"/>
         </w:rPr>
-        <w:t xml:space="preserve">val </w:t>
+        <w:t>parcours(L,val)</w:t>
       </w:r>
       <w:r>
         <w:rPr>
@@ -653,7 +861,380 @@
           <w:sz w:val="22"/>
           <w:szCs w:val="22"/>
         </w:rPr>
-        <w:t xml:space="preserve">dans la liste </w:t>
+        <w:t xml:space="preserve"> pour qu'elle compte le no</w:t>
+      </w:r>
+      <w:r>
+        <w:rPr>
+          <w:rFonts w:ascii="Comic Sans MS" w:hAnsi="Comic Sans MS"/>
+          <w:color w:val="000000"/>
+          <w:sz w:val="22"/>
+          <w:szCs w:val="22"/>
+        </w:rPr>
+        <w:t>mbre de coups réalisés lors de l</w:t>
+      </w:r>
+      <w:r>
+        <w:rPr>
+          <w:rFonts w:ascii="Comic Sans MS" w:hAnsi="Comic Sans MS"/>
+          <w:color w:val="000000"/>
+          <w:sz w:val="22"/>
+          <w:szCs w:val="22"/>
+        </w:rPr>
+        <w:t>a recherche.</w:t>
+      </w:r>
+    </w:p>
+    <w:p>
+      <w:pPr>
+        <w:spacing w:after="0"/>
+        <w:rPr>
+          <w:rFonts w:ascii="Comic Sans MS" w:hAnsi="Comic Sans MS"/>
+          <w:color w:val="000000"/>
+        </w:rPr>
+      </w:pPr>
+      <w:r>
+        <w:rPr>
+          <w:rFonts w:ascii="Comic Sans MS" w:hAnsi="Comic Sans MS"/>
+          <w:color w:val="000000"/>
+        </w:rPr>
+        <w:t>Cette fonction retournera en plus de l'indice le nombre de coups (</w:t>
+      </w:r>
+      <w:r>
+        <w:rPr>
+          <w:rFonts w:ascii="Comic Sans MS" w:hAnsi="Comic Sans MS"/>
+          <w:color w:val="000000"/>
+        </w:rPr>
+        <w:t xml:space="preserve">nombre de </w:t>
+      </w:r>
+      <w:r>
+        <w:rPr>
+          <w:rFonts w:ascii="Comic Sans MS" w:hAnsi="Comic Sans MS"/>
+          <w:color w:val="000000"/>
+        </w:rPr>
+        <w:t>tours de boucle).</w:t>
+      </w:r>
+    </w:p>
+    <w:p>
+      <w:pPr>
+        <w:pStyle w:val="PrformatHTML"/>
+        <w:rPr>
+          <w:rFonts w:ascii="Comic Sans MS" w:hAnsi="Comic Sans MS"/>
+          <w:color w:val="000000"/>
+          <w:sz w:val="22"/>
+          <w:szCs w:val="22"/>
+        </w:rPr>
+      </w:pPr>
+      <w:r>
+        <w:rPr>
+          <w:rFonts w:ascii="Comic Sans MS" w:hAnsi="Comic Sans MS"/>
+          <w:color w:val="000000"/>
+          <w:sz w:val="22"/>
+          <w:szCs w:val="22"/>
+        </w:rPr>
+        <w:t xml:space="preserve">Pour le </w:t>
+      </w:r>
+      <w:r>
+        <w:rPr>
+          <w:rFonts w:ascii="Comic Sans MS" w:eastAsiaTheme="minorEastAsia" w:hAnsi="Comic Sans MS" w:cstheme="minorBidi"/>
+          <w:color w:val="000000"/>
+          <w:sz w:val="22"/>
+          <w:szCs w:val="22"/>
+        </w:rPr>
+        <w:t xml:space="preserve">test : </w:t>
+      </w:r>
+      <w:r>
+        <w:rPr>
+          <w:rFonts w:ascii="Comic Sans MS" w:eastAsiaTheme="minorEastAsia" w:hAnsi="Comic Sans MS" w:cstheme="minorBidi"/>
+          <w:color w:val="000000"/>
+          <w:sz w:val="22"/>
+          <w:szCs w:val="22"/>
+        </w:rPr>
+        <w:t>L=[27,15,10,7,5,12,4,17,20,2</w:t>
+      </w:r>
+      <w:r>
+        <w:rPr>
+          <w:rFonts w:ascii="Comic Sans MS" w:eastAsiaTheme="minorEastAsia" w:hAnsi="Comic Sans MS" w:cstheme="minorBidi"/>
+          <w:color w:val="000000"/>
+          <w:sz w:val="22"/>
+          <w:szCs w:val="22"/>
+        </w:rPr>
+        <w:t>,31</w:t>
+      </w:r>
+      <w:r>
+        <w:rPr>
+          <w:rFonts w:ascii="Comic Sans MS" w:eastAsiaTheme="minorEastAsia" w:hAnsi="Comic Sans MS" w:cstheme="minorBidi"/>
+          <w:color w:val="000000"/>
+          <w:sz w:val="22"/>
+          <w:szCs w:val="22"/>
+        </w:rPr>
+        <w:t xml:space="preserve">] </w:t>
+      </w:r>
+      <w:r>
+        <w:rPr>
+          <w:rFonts w:ascii="Comic Sans MS" w:eastAsiaTheme="minorEastAsia" w:hAnsi="Comic Sans MS" w:cstheme="minorBidi"/>
+          <w:color w:val="000000"/>
+          <w:sz w:val="22"/>
+          <w:szCs w:val="22"/>
+        </w:rPr>
+        <w:t>et val=</w:t>
+      </w:r>
+      <w:r>
+        <w:rPr>
+          <w:rFonts w:ascii="Comic Sans MS" w:eastAsiaTheme="minorEastAsia" w:hAnsi="Comic Sans MS" w:cstheme="minorBidi"/>
+          <w:color w:val="000000"/>
+          <w:sz w:val="22"/>
+          <w:szCs w:val="22"/>
+        </w:rPr>
+        <w:t>17</w:t>
+      </w:r>
+      <w:r>
+        <w:rPr>
+          <w:rFonts w:ascii="Comic Sans MS" w:eastAsiaTheme="minorEastAsia" w:hAnsi="Comic Sans MS" w:cstheme="minorBidi"/>
+          <w:color w:val="000000"/>
+          <w:sz w:val="22"/>
+          <w:szCs w:val="22"/>
+        </w:rPr>
+        <w:t>.</w:t>
+      </w:r>
+    </w:p>
+    <w:p>
+      <w:pPr>
+        <w:spacing w:after="0"/>
+      </w:pPr>
+    </w:p>
+    <w:p>
+      <w:pPr>
+        <w:spacing w:after="0"/>
+        <w:rPr>
+          <w:rFonts w:ascii="Comic Sans MS" w:hAnsi="Comic Sans MS"/>
+        </w:rPr>
+      </w:pPr>
+      <w:r>
+        <w:rPr>
+          <w:rFonts w:ascii="Comic Sans MS" w:hAnsi="Comic Sans MS"/>
+          <w:b/>
+        </w:rPr>
+        <w:t>Jeu</w:t>
+      </w:r>
+      <w:r>
+        <w:rPr>
+          <w:rFonts w:ascii="Comic Sans MS" w:hAnsi="Comic Sans MS"/>
+        </w:rPr>
+        <w:t xml:space="preserve"> </w:t>
+      </w:r>
+      <w:r>
+        <w:rPr>
+          <w:rFonts w:ascii="Comic Sans MS" w:hAnsi="Comic Sans MS"/>
+          <w:b/>
+        </w:rPr>
+        <w:t>n°</w:t>
+      </w:r>
+      <w:r>
+        <w:rPr>
+          <w:rFonts w:ascii="Comic Sans MS" w:hAnsi="Comic Sans MS"/>
+          <w:b/>
+        </w:rPr>
+        <w:t>2</w:t>
+      </w:r>
+      <w:r>
+        <w:rPr>
+          <w:rFonts w:ascii="Comic Sans MS" w:hAnsi="Comic Sans MS"/>
+        </w:rPr>
+        <w:t xml:space="preserve"> : C</w:t>
+      </w:r>
+      <w:r>
+        <w:rPr>
+          <w:rFonts w:ascii="Comic Sans MS" w:hAnsi="Comic Sans MS"/>
+        </w:rPr>
+        <w:t>haque élève de la classe (sauf un élève</w:t>
+      </w:r>
+      <w:r>
+        <w:rPr>
+          <w:rFonts w:ascii="Comic Sans MS" w:hAnsi="Comic Sans MS"/>
+        </w:rPr>
+        <w:t xml:space="preserve"> maitre) prend un nombre.</w:t>
+      </w:r>
+    </w:p>
+    <w:p>
+      <w:pPr>
+        <w:spacing w:after="0"/>
+        <w:rPr>
+          <w:rFonts w:ascii="Comic Sans MS" w:hAnsi="Comic Sans MS"/>
+        </w:rPr>
+      </w:pPr>
+      <w:r>
+        <w:rPr>
+          <w:rFonts w:ascii="Comic Sans MS" w:hAnsi="Comic Sans MS"/>
+        </w:rPr>
+        <w:t xml:space="preserve">Les élèves se mettent en ligne </w:t>
+      </w:r>
+      <w:r>
+        <w:rPr>
+          <w:rFonts w:ascii="Comic Sans MS" w:hAnsi="Comic Sans MS"/>
+          <w:b/>
+        </w:rPr>
+        <w:t>dans n'importe quel ordre</w:t>
+      </w:r>
+      <w:r>
+        <w:rPr>
+          <w:rFonts w:ascii="Comic Sans MS" w:hAnsi="Comic Sans MS"/>
+        </w:rPr>
+        <w:t xml:space="preserve"> en montrant leur nombre.</w:t>
+      </w:r>
+    </w:p>
+    <w:p>
+      <w:pPr>
+        <w:spacing w:after="0"/>
+        <w:rPr>
+          <w:rFonts w:ascii="Comic Sans MS" w:hAnsi="Comic Sans MS"/>
+        </w:rPr>
+      </w:pPr>
+      <w:r>
+        <w:rPr>
+          <w:rFonts w:ascii="Comic Sans MS" w:hAnsi="Comic Sans MS"/>
+        </w:rPr>
+        <w:t>L</w:t>
+      </w:r>
+      <w:r>
+        <w:rPr>
+          <w:rFonts w:ascii="Comic Sans MS" w:hAnsi="Comic Sans MS"/>
+        </w:rPr>
+        <w:t xml:space="preserve">e maitre </w:t>
+      </w:r>
+      <w:r>
+        <w:rPr>
+          <w:rFonts w:ascii="Comic Sans MS" w:hAnsi="Comic Sans MS"/>
+        </w:rPr>
+        <w:t xml:space="preserve">va rechercher </w:t>
+      </w:r>
+      <w:r>
+        <w:rPr>
+          <w:rFonts w:ascii="Comic Sans MS" w:hAnsi="Comic Sans MS"/>
+        </w:rPr>
+        <w:t>le nombre 12</w:t>
+      </w:r>
+      <w:r>
+        <w:rPr>
+          <w:rFonts w:ascii="Comic Sans MS" w:hAnsi="Comic Sans MS"/>
+        </w:rPr>
+        <w:t xml:space="preserve"> </w:t>
+      </w:r>
+      <w:r>
+        <w:rPr>
+          <w:rFonts w:ascii="Comic Sans MS" w:hAnsi="Comic Sans MS"/>
+        </w:rPr>
+        <w:t xml:space="preserve">en </w:t>
+      </w:r>
+      <w:r>
+        <w:rPr>
+          <w:rFonts w:ascii="Comic Sans MS" w:hAnsi="Comic Sans MS"/>
+        </w:rPr>
+        <w:t xml:space="preserve">utilisant la </w:t>
+      </w:r>
+      <w:r>
+        <w:rPr>
+          <w:rFonts w:ascii="Comic Sans MS" w:hAnsi="Comic Sans MS"/>
+          <w:b/>
+        </w:rPr>
+        <w:t xml:space="preserve">méthode dichotomique </w:t>
+      </w:r>
+      <w:r>
+        <w:rPr>
+          <w:rFonts w:ascii="Comic Sans MS" w:hAnsi="Comic Sans MS"/>
+        </w:rPr>
+        <w:t>(</w:t>
+      </w:r>
+      <w:r>
+        <w:rPr>
+          <w:rFonts w:ascii="Comic Sans MS" w:hAnsi="Comic Sans MS"/>
+        </w:rPr>
+        <w:t xml:space="preserve">la dichotomie c'est la </w:t>
+      </w:r>
+      <w:r>
+        <w:rPr>
+          <w:rFonts w:ascii="Comic Sans MS" w:hAnsi="Comic Sans MS"/>
+        </w:rPr>
+        <w:t>division de quelque chose en 2 éléments).</w:t>
+      </w:r>
+    </w:p>
+    <w:p>
+      <w:pPr>
+        <w:spacing w:after="0"/>
+        <w:rPr>
+          <w:rFonts w:ascii="Comic Sans MS" w:hAnsi="Comic Sans MS"/>
+        </w:rPr>
+      </w:pPr>
+      <w:r>
+        <w:rPr>
+          <w:rFonts w:ascii="Comic Sans MS" w:hAnsi="Comic Sans MS"/>
+        </w:rPr>
+        <w:t>D</w:t>
+      </w:r>
+      <w:r>
+        <w:rPr>
+          <w:rFonts w:ascii="Comic Sans MS" w:hAnsi="Comic Sans MS"/>
+        </w:rPr>
+        <w:t xml:space="preserve">éterminez l'algorithme permettant de trouver si </w:t>
+      </w:r>
+      <w:r>
+        <w:rPr>
+          <w:rFonts w:ascii="Comic Sans MS" w:hAnsi="Comic Sans MS"/>
+        </w:rPr>
+        <w:t>un élément recherché existe</w:t>
+      </w:r>
+      <w:r>
+        <w:rPr>
+          <w:rFonts w:ascii="Comic Sans MS" w:hAnsi="Comic Sans MS"/>
+        </w:rPr>
+        <w:t xml:space="preserve"> </w:t>
+      </w:r>
+      <w:r>
+        <w:rPr>
+          <w:rFonts w:ascii="Comic Sans MS" w:hAnsi="Comic Sans MS"/>
+        </w:rPr>
+        <w:t>dans une liste.</w:t>
+      </w:r>
+    </w:p>
+    <w:p>
+      <w:pPr>
+        <w:spacing w:after="0"/>
+      </w:pPr>
+    </w:p>
+    <w:p>
+      <w:pPr>
+        <w:pStyle w:val="PrformatHTML"/>
+        <w:rPr>
+          <w:rFonts w:ascii="Comic Sans MS" w:hAnsi="Comic Sans MS"/>
+          <w:color w:val="000000"/>
+          <w:sz w:val="22"/>
+          <w:szCs w:val="22"/>
+        </w:rPr>
+      </w:pPr>
+      <w:r>
+        <w:rPr>
+          <w:rFonts w:ascii="Comic Sans MS" w:hAnsi="Comic Sans MS"/>
+          <w:b/>
+          <w:color w:val="000000"/>
+          <w:sz w:val="22"/>
+          <w:szCs w:val="22"/>
+        </w:rPr>
+        <w:t>Code 3**</w:t>
+      </w:r>
+      <w:r>
+        <w:rPr>
+          <w:rFonts w:ascii="Comic Sans MS" w:hAnsi="Comic Sans MS"/>
+          <w:color w:val="000000"/>
+          <w:sz w:val="22"/>
+          <w:szCs w:val="22"/>
+        </w:rPr>
+        <w:t> : E</w:t>
+      </w:r>
+      <w:r>
+        <w:rPr>
+          <w:rFonts w:ascii="Comic Sans MS" w:hAnsi="Comic Sans MS"/>
+          <w:color w:val="000000"/>
+          <w:sz w:val="22"/>
+          <w:szCs w:val="22"/>
+        </w:rPr>
+        <w:t xml:space="preserve">crivez la fonction </w:t>
       </w:r>
       <w:r>
         <w:rPr>
@@ -662,7 +1243,7 @@
           <w:sz w:val="22"/>
           <w:szCs w:val="22"/>
         </w:rPr>
-        <w:t>L</w:t>
+        <w:t>dichotomie(L,val)</w:t>
       </w:r>
       <w:r>
         <w:rPr>
@@ -671,199 +1252,25 @@
           <w:sz w:val="22"/>
           <w:szCs w:val="22"/>
         </w:rPr>
-        <w:t>.</w:t>
-      </w:r>
-    </w:p>
-    <w:p>
-      <w:pPr>
-        <w:spacing w:after="0"/>
-        <w:rPr>
-          <w:rFonts w:ascii="Comic Sans MS" w:hAnsi="Comic Sans MS"/>
-          <w:color w:val="000000"/>
-        </w:rPr>
-      </w:pPr>
-      <w:r>
-        <w:rPr>
-          <w:rFonts w:ascii="Comic Sans MS" w:hAnsi="Comic Sans MS"/>
-          <w:color w:val="000000"/>
-        </w:rPr>
-        <w:t>S</w:t>
-      </w:r>
-      <w:r>
-        <w:rPr>
-          <w:rFonts w:ascii="Comic Sans MS" w:hAnsi="Comic Sans MS" w:cs="Courier New"/>
-          <w:color w:val="000000"/>
-        </w:rPr>
-        <w:t xml:space="preserve">i </w:t>
-      </w:r>
-      <w:r>
-        <w:rPr>
-          <w:rFonts w:ascii="Comic Sans MS" w:hAnsi="Comic Sans MS"/>
-          <w:color w:val="0070C0"/>
-        </w:rPr>
-        <w:t>val</w:t>
-      </w:r>
-      <w:r>
-        <w:rPr>
-          <w:rFonts w:ascii="Comic Sans MS" w:hAnsi="Comic Sans MS" w:cs="Courier New"/>
-          <w:color w:val="000000"/>
-        </w:rPr>
-        <w:t xml:space="preserve"> </w:t>
-      </w:r>
-      <w:r>
-        <w:rPr>
-          <w:rFonts w:ascii="Comic Sans MS" w:hAnsi="Comic Sans MS" w:cs="Courier New"/>
-          <w:color w:val="000000"/>
-        </w:rPr>
-        <w:t xml:space="preserve">n'existe pas dans </w:t>
-      </w:r>
-      <w:r>
-        <w:rPr>
-          <w:rFonts w:ascii="Comic Sans MS" w:hAnsi="Comic Sans MS"/>
-          <w:color w:val="0070C0"/>
-        </w:rPr>
-        <w:t>L</w:t>
-      </w:r>
-      <w:r>
-        <w:rPr>
-          <w:rFonts w:ascii="Comic Sans MS" w:hAnsi="Comic Sans MS" w:cs="Courier New"/>
-          <w:color w:val="000000"/>
-        </w:rPr>
-        <w:t xml:space="preserve"> </w:t>
-      </w:r>
-      <w:r>
-        <w:rPr>
-          <w:rFonts w:ascii="Comic Sans MS" w:hAnsi="Comic Sans MS" w:cs="Courier New"/>
-          <w:color w:val="000000"/>
-        </w:rPr>
-        <w:t>la fonction retournera la valeur</w:t>
-      </w:r>
-      <w:r>
-        <w:rPr>
-          <w:rFonts w:ascii="Comic Sans MS" w:hAnsi="Comic Sans MS" w:cs="Courier New"/>
-          <w:color w:val="000000"/>
-        </w:rPr>
-        <w:t xml:space="preserve"> -1.</w:t>
-      </w:r>
-    </w:p>
-    <w:p>
-      <w:pPr>
-        <w:spacing w:after="0"/>
-        <w:rPr>
-          <w:rFonts w:ascii="Comic Sans MS" w:hAnsi="Comic Sans MS"/>
-          <w:color w:val="000000"/>
-        </w:rPr>
-      </w:pPr>
-      <w:r>
-        <w:rPr>
-          <w:rFonts w:ascii="Comic Sans MS" w:hAnsi="Comic Sans MS"/>
-          <w:color w:val="000000"/>
-        </w:rPr>
-        <w:t xml:space="preserve">Pour le test : </w:t>
-      </w:r>
-      <w:r>
-        <w:rPr>
-          <w:rFonts w:ascii="Comic Sans MS" w:hAnsi="Comic Sans MS"/>
-          <w:color w:val="000000"/>
-        </w:rPr>
-        <w:t>L=[</w:t>
-      </w:r>
-      <w:r>
-        <w:rPr>
-          <w:rFonts w:ascii="Comic Sans MS" w:hAnsi="Comic Sans MS"/>
-          <w:color w:val="000000"/>
-        </w:rPr>
-        <w:t>27,15,10,7,5,12,4,17,20,2</w:t>
-      </w:r>
-      <w:r>
-        <w:rPr>
-          <w:rFonts w:ascii="Comic Sans MS" w:hAnsi="Comic Sans MS"/>
-          <w:color w:val="000000"/>
-        </w:rPr>
-        <w:t>,31</w:t>
-      </w:r>
-      <w:r>
-        <w:rPr>
-          <w:rFonts w:ascii="Comic Sans MS" w:hAnsi="Comic Sans MS"/>
-          <w:color w:val="000000"/>
-        </w:rPr>
-        <w:t>]</w:t>
-      </w:r>
-      <w:r>
-        <w:rPr>
-          <w:rFonts w:ascii="Comic Sans MS" w:eastAsia="Times New Roman" w:hAnsi="Comic Sans MS" w:cs="Courier New"/>
-          <w:color w:val="000000"/>
-        </w:rPr>
-        <w:t xml:space="preserve"> </w:t>
-      </w:r>
-      <w:r>
-        <w:rPr>
-          <w:rFonts w:ascii="Comic Sans MS" w:hAnsi="Comic Sans MS"/>
-          <w:color w:val="000000"/>
-        </w:rPr>
-        <w:t>et val=</w:t>
-      </w:r>
-      <w:r>
-        <w:rPr>
-          <w:rFonts w:ascii="Comic Sans MS" w:hAnsi="Comic Sans MS"/>
-          <w:color w:val="000000"/>
-        </w:rPr>
-        <w:t>17</w:t>
-      </w:r>
-      <w:r>
-        <w:rPr>
-          <w:rFonts w:ascii="Comic Sans MS" w:hAnsi="Comic Sans MS"/>
-          <w:color w:val="000000"/>
-        </w:rPr>
-        <w:t>.</w:t>
-      </w:r>
-    </w:p>
-    <w:p>
-      <w:pPr>
-        <w:spacing w:after="0"/>
-        <w:rPr>
-          <w:rFonts w:ascii="Comic Sans MS" w:eastAsia="Times New Roman" w:hAnsi="Comic Sans MS" w:cs="Courier New"/>
-          <w:color w:val="000000"/>
-        </w:rPr>
-      </w:pPr>
-    </w:p>
-    <w:p>
-      <w:pPr>
-        <w:pStyle w:val="PrformatHTML"/>
+        <w:t xml:space="preserve"> qui </w:t>
+      </w:r>
+      <w:r>
         <w:rPr>
           <w:rFonts w:ascii="Comic Sans MS" w:hAnsi="Comic Sans MS"/>
           <w:color w:val="000000"/>
           <w:sz w:val="22"/>
           <w:szCs w:val="22"/>
         </w:rPr>
-      </w:pPr>
-      <w:r>
-        <w:rPr>
-          <w:rFonts w:ascii="Comic Sans MS" w:hAnsi="Comic Sans MS"/>
-          <w:b/>
+        <w:t xml:space="preserve">permet de retourner l'indice de </w:t>
+      </w:r>
+      <w:r>
+        <w:rPr>
+          <w:rFonts w:ascii="Comic Sans MS" w:hAnsi="Comic Sans MS"/>
           <w:color w:val="000000"/>
           <w:sz w:val="22"/>
           <w:szCs w:val="22"/>
         </w:rPr>
-        <w:t>Code 2*</w:t>
-      </w:r>
-      <w:r>
-        <w:rPr>
-          <w:rFonts w:ascii="Comic Sans MS" w:hAnsi="Comic Sans MS"/>
-          <w:color w:val="000000"/>
-          <w:sz w:val="22"/>
-          <w:szCs w:val="22"/>
-        </w:rPr>
-        <w:t> : M</w:t>
-      </w:r>
-      <w:r>
-        <w:rPr>
-          <w:rFonts w:ascii="Comic Sans MS" w:hAnsi="Comic Sans MS"/>
-          <w:color w:val="000000"/>
-          <w:sz w:val="22"/>
-          <w:szCs w:val="22"/>
-        </w:rPr>
-        <w:t xml:space="preserve">odifiez la fonction </w:t>
+        <w:t xml:space="preserve">l'élément </w:t>
       </w:r>
       <w:r>
         <w:rPr>
@@ -872,9 +1279,17 @@
           <w:sz w:val="22"/>
           <w:szCs w:val="22"/>
         </w:rPr>
-        <w:t>parcours(</w:t>
-      </w:r>
-      <w:proofErr w:type="spellStart"/>
+        <w:t xml:space="preserve">val </w:t>
+      </w:r>
+      <w:r>
+        <w:rPr>
+          <w:rFonts w:ascii="Comic Sans MS" w:hAnsi="Comic Sans MS"/>
+          <w:color w:val="000000"/>
+          <w:sz w:val="22"/>
+          <w:szCs w:val="22"/>
+        </w:rPr>
+        <w:t xml:space="preserve">dans la liste </w:t>
+      </w:r>
       <w:r>
         <w:rPr>
           <w:rFonts w:ascii="Comic Sans MS" w:eastAsiaTheme="minorEastAsia" w:hAnsi="Comic Sans MS" w:cstheme="minorBidi"/>
@@ -882,9 +1297,235 @@
           <w:sz w:val="22"/>
           <w:szCs w:val="22"/>
         </w:rPr>
-        <w:t>L,val</w:t>
-      </w:r>
-      <w:proofErr w:type="spellEnd"/>
+        <w:t>L</w:t>
+      </w:r>
+      <w:r>
+        <w:rPr>
+          <w:rFonts w:ascii="Comic Sans MS" w:hAnsi="Comic Sans MS"/>
+          <w:color w:val="000000"/>
+          <w:sz w:val="22"/>
+          <w:szCs w:val="22"/>
+        </w:rPr>
+        <w:t xml:space="preserve"> </w:t>
+      </w:r>
+      <w:r>
+        <w:rPr>
+          <w:rFonts w:ascii="Comic Sans MS" w:hAnsi="Comic Sans MS"/>
+          <w:color w:val="000000"/>
+          <w:sz w:val="22"/>
+          <w:szCs w:val="22"/>
+        </w:rPr>
+        <w:t>en utilisant la dichotomie.</w:t>
+      </w:r>
+    </w:p>
+    <w:p>
+      <w:pPr>
+        <w:spacing w:after="0"/>
+        <w:rPr>
+          <w:rFonts w:ascii="Comic Sans MS" w:hAnsi="Comic Sans MS"/>
+          <w:color w:val="000000"/>
+        </w:rPr>
+      </w:pPr>
+      <w:r>
+        <w:rPr>
+          <w:rFonts w:ascii="Comic Sans MS" w:hAnsi="Comic Sans MS"/>
+          <w:color w:val="000000"/>
+        </w:rPr>
+        <w:t>S</w:t>
+      </w:r>
+      <w:r>
+        <w:rPr>
+          <w:rFonts w:ascii="Comic Sans MS" w:hAnsi="Comic Sans MS" w:cs="Courier New"/>
+          <w:color w:val="000000"/>
+        </w:rPr>
+        <w:t xml:space="preserve">i </w:t>
+      </w:r>
+      <w:r>
+        <w:rPr>
+          <w:rFonts w:ascii="Comic Sans MS" w:hAnsi="Comic Sans MS"/>
+          <w:color w:val="0070C0"/>
+        </w:rPr>
+        <w:t>val</w:t>
+      </w:r>
+      <w:r>
+        <w:rPr>
+          <w:rFonts w:ascii="Comic Sans MS" w:hAnsi="Comic Sans MS" w:cs="Courier New"/>
+          <w:color w:val="000000"/>
+        </w:rPr>
+        <w:t xml:space="preserve"> </w:t>
+      </w:r>
+      <w:r>
+        <w:rPr>
+          <w:rFonts w:ascii="Comic Sans MS" w:hAnsi="Comic Sans MS" w:cs="Courier New"/>
+          <w:color w:val="000000"/>
+        </w:rPr>
+        <w:t xml:space="preserve">n'existe pas dans </w:t>
+      </w:r>
+      <w:r>
+        <w:rPr>
+          <w:rFonts w:ascii="Comic Sans MS" w:hAnsi="Comic Sans MS"/>
+          <w:color w:val="0070C0"/>
+        </w:rPr>
+        <w:t>L</w:t>
+      </w:r>
+      <w:r>
+        <w:rPr>
+          <w:rFonts w:ascii="Comic Sans MS" w:hAnsi="Comic Sans MS" w:cs="Courier New"/>
+          <w:color w:val="000000"/>
+        </w:rPr>
+        <w:t xml:space="preserve"> </w:t>
+      </w:r>
+      <w:r>
+        <w:rPr>
+          <w:rFonts w:ascii="Comic Sans MS" w:hAnsi="Comic Sans MS" w:cs="Courier New"/>
+          <w:color w:val="000000"/>
+        </w:rPr>
+        <w:t>la fonction retournera la valeur</w:t>
+      </w:r>
+      <w:r>
+        <w:rPr>
+          <w:rFonts w:ascii="Comic Sans MS" w:hAnsi="Comic Sans MS" w:cs="Courier New"/>
+          <w:color w:val="000000"/>
+        </w:rPr>
+        <w:t xml:space="preserve"> -1.</w:t>
+      </w:r>
+    </w:p>
+    <w:p>
+      <w:pPr>
+        <w:spacing w:after="0"/>
+        <w:rPr>
+          <w:rFonts w:ascii="Comic Sans MS" w:hAnsi="Comic Sans MS"/>
+          <w:color w:val="000000"/>
+        </w:rPr>
+      </w:pPr>
+      <w:r>
+        <w:rPr>
+          <w:rFonts w:ascii="Comic Sans MS" w:hAnsi="Comic Sans MS"/>
+          <w:color w:val="000000"/>
+        </w:rPr>
+        <w:t xml:space="preserve">Vous pouvez utiliser la méthode </w:t>
+      </w:r>
+      <w:r>
+        <w:rPr>
+          <w:rFonts w:ascii="Comic Sans MS" w:hAnsi="Comic Sans MS"/>
+          <w:color w:val="0070C0"/>
+        </w:rPr>
+        <w:t>sort()</w:t>
+      </w:r>
+      <w:r>
+        <w:rPr>
+          <w:rFonts w:ascii="Comic Sans MS" w:hAnsi="Comic Sans MS"/>
+          <w:color w:val="0070C0"/>
+        </w:rPr>
+        <w:t xml:space="preserve"> </w:t>
+      </w:r>
+      <w:r>
+        <w:rPr>
+          <w:rFonts w:ascii="Comic Sans MS" w:hAnsi="Comic Sans MS"/>
+        </w:rPr>
+        <w:t>pour trier la liste</w:t>
+      </w:r>
+      <w:r>
+        <w:rPr>
+          <w:rFonts w:ascii="Comic Sans MS" w:hAnsi="Comic Sans MS"/>
+        </w:rPr>
+        <w:t>.</w:t>
+      </w:r>
+    </w:p>
+    <w:p>
+      <w:pPr>
+        <w:spacing w:after="0"/>
+        <w:rPr>
+          <w:rFonts w:ascii="Comic Sans MS" w:hAnsi="Comic Sans MS"/>
+          <w:color w:val="000000"/>
+        </w:rPr>
+      </w:pPr>
+      <w:r>
+        <w:rPr>
+          <w:rFonts w:ascii="Comic Sans MS" w:hAnsi="Comic Sans MS"/>
+          <w:color w:val="000000"/>
+        </w:rPr>
+        <w:t xml:space="preserve">Pour le test : </w:t>
+      </w:r>
+      <w:r>
+        <w:rPr>
+          <w:rFonts w:ascii="Comic Sans MS" w:hAnsi="Comic Sans MS"/>
+          <w:color w:val="000000"/>
+        </w:rPr>
+        <w:t>L=[27,15,10,7,5,12,4,17,20,2,31]</w:t>
+      </w:r>
+      <w:r>
+        <w:rPr>
+          <w:rFonts w:ascii="Comic Sans MS" w:eastAsia="Times New Roman" w:hAnsi="Comic Sans MS" w:cs="Courier New"/>
+          <w:color w:val="000000"/>
+        </w:rPr>
+        <w:t xml:space="preserve"> </w:t>
+      </w:r>
+      <w:r>
+        <w:rPr>
+          <w:rFonts w:ascii="Comic Sans MS" w:hAnsi="Comic Sans MS"/>
+          <w:color w:val="000000"/>
+        </w:rPr>
+        <w:t>et val=</w:t>
+      </w:r>
+      <w:r>
+        <w:rPr>
+          <w:rFonts w:ascii="Comic Sans MS" w:hAnsi="Comic Sans MS"/>
+          <w:color w:val="000000"/>
+        </w:rPr>
+        <w:t>17</w:t>
+      </w:r>
+      <w:r>
+        <w:rPr>
+          <w:rFonts w:ascii="Comic Sans MS" w:hAnsi="Comic Sans MS"/>
+          <w:color w:val="000000"/>
+        </w:rPr>
+        <w:t>.</w:t>
+      </w:r>
+    </w:p>
+    <w:p>
+      <w:pPr>
+        <w:spacing w:after="0"/>
+      </w:pPr>
+    </w:p>
+    <w:p>
+      <w:pPr>
+        <w:pStyle w:val="PrformatHTML"/>
+        <w:rPr>
+          <w:rFonts w:ascii="Comic Sans MS" w:hAnsi="Comic Sans MS"/>
+          <w:color w:val="000000"/>
+          <w:sz w:val="22"/>
+          <w:szCs w:val="22"/>
+        </w:rPr>
+      </w:pPr>
+      <w:r>
+        <w:rPr>
+          <w:rFonts w:ascii="Comic Sans MS" w:hAnsi="Comic Sans MS"/>
+          <w:b/>
+          <w:color w:val="000000"/>
+          <w:sz w:val="22"/>
+          <w:szCs w:val="22"/>
+        </w:rPr>
+        <w:t>Code 4*</w:t>
+      </w:r>
+      <w:r>
+        <w:rPr>
+          <w:rFonts w:ascii="Comic Sans MS" w:hAnsi="Comic Sans MS"/>
+          <w:color w:val="000000"/>
+          <w:sz w:val="22"/>
+          <w:szCs w:val="22"/>
+        </w:rPr>
+        <w:t> : M</w:t>
+      </w:r>
+      <w:r>
+        <w:rPr>
+          <w:rFonts w:ascii="Comic Sans MS" w:hAnsi="Comic Sans MS"/>
+          <w:color w:val="000000"/>
+          <w:sz w:val="22"/>
+          <w:szCs w:val="22"/>
+        </w:rPr>
+        <w:t xml:space="preserve">odifiez la fonction </w:t>
+      </w:r>
       <w:r>
         <w:rPr>
           <w:rFonts w:ascii="Comic Sans MS" w:eastAsiaTheme="minorEastAsia" w:hAnsi="Comic Sans MS" w:cstheme="minorBidi"/>
@@ -892,7 +1533,7 @@
           <w:sz w:val="22"/>
           <w:szCs w:val="22"/>
         </w:rPr>
-        <w:t>)</w:t>
+        <w:t>dichotomie(L,val)</w:t>
       </w:r>
       <w:r>
         <w:rPr>
@@ -901,17 +1542,56 @@
           <w:sz w:val="22"/>
           <w:szCs w:val="22"/>
         </w:rPr>
-        <w:t xml:space="preserve"> pour qu'elle compte le no</w:t>
-      </w:r>
-      <w:r>
+        <w:t xml:space="preserve"> pour qu'elle compte le nombre de coups réalisés lors de sa recherche.</w:t>
+      </w:r>
+    </w:p>
+    <w:p>
+      <w:pPr>
+        <w:spacing w:after="0"/>
+        <w:rPr>
+          <w:rFonts w:ascii="Comic Sans MS" w:hAnsi="Comic Sans MS"/>
+          <w:color w:val="000000"/>
+        </w:rPr>
+      </w:pPr>
+      <w:r>
+        <w:rPr>
+          <w:rFonts w:ascii="Comic Sans MS" w:hAnsi="Comic Sans MS"/>
+          <w:color w:val="000000"/>
+        </w:rPr>
+        <w:t xml:space="preserve">Cette fonction retournera en plus de l'indice le nombre de coups </w:t>
+      </w:r>
+      <w:r>
+        <w:rPr>
+          <w:rFonts w:ascii="Comic Sans MS" w:hAnsi="Comic Sans MS"/>
+          <w:color w:val="000000"/>
+        </w:rPr>
+        <w:t>(</w:t>
+      </w:r>
+      <w:r>
+        <w:rPr>
+          <w:rFonts w:ascii="Comic Sans MS" w:hAnsi="Comic Sans MS"/>
+          <w:color w:val="000000"/>
+        </w:rPr>
+        <w:t xml:space="preserve">nombre de </w:t>
+      </w:r>
+      <w:r>
+        <w:rPr>
+          <w:rFonts w:ascii="Comic Sans MS" w:hAnsi="Comic Sans MS"/>
+          <w:color w:val="000000"/>
+        </w:rPr>
+        <w:t>tours de boucle).</w:t>
+      </w:r>
+    </w:p>
+    <w:p>
+      <w:pPr>
+        <w:pStyle w:val="PrformatHTML"/>
         <w:rPr>
           <w:rFonts w:ascii="Comic Sans MS" w:hAnsi="Comic Sans MS"/>
           <w:color w:val="000000"/>
           <w:sz w:val="22"/>
           <w:szCs w:val="22"/>
         </w:rPr>
-        <w:t>mbre de coups réalisés lors de l</w:t>
-      </w:r>
+      </w:pPr>
       <w:r>
         <w:rPr>
           <w:rFonts w:ascii="Comic Sans MS" w:hAnsi="Comic Sans MS"/>
@@ -919,7 +1599,43 @@
           <w:sz w:val="22"/>
           <w:szCs w:val="22"/>
         </w:rPr>
-        <w:t>a recherche.</w:t>
+        <w:t xml:space="preserve">Pour le </w:t>
+      </w:r>
+      <w:r>
+        <w:rPr>
+          <w:rFonts w:ascii="Comic Sans MS" w:eastAsiaTheme="minorEastAsia" w:hAnsi="Comic Sans MS" w:cstheme="minorBidi"/>
+          <w:color w:val="000000"/>
+          <w:sz w:val="22"/>
+          <w:szCs w:val="22"/>
+        </w:rPr>
+        <w:t xml:space="preserve">test : </w:t>
+      </w:r>
+      <w:r>
+        <w:rPr>
+          <w:rFonts w:ascii="Comic Sans MS" w:eastAsiaTheme="minorEastAsia" w:hAnsi="Comic Sans MS" w:cstheme="minorBidi"/>
+          <w:color w:val="000000"/>
+          <w:sz w:val="22"/>
+          <w:szCs w:val="22"/>
+        </w:rPr>
+        <w:t>L=[27,15,10,7,5,12,4,17,20,2,31] et val=</w:t>
+      </w:r>
+      <w:r>
+        <w:rPr>
+          <w:rFonts w:ascii="Comic Sans MS" w:eastAsiaTheme="minorEastAsia" w:hAnsi="Comic Sans MS" w:cstheme="minorBidi"/>
+          <w:color w:val="000000"/>
+          <w:sz w:val="22"/>
+          <w:szCs w:val="22"/>
+        </w:rPr>
+        <w:t>17</w:t>
+      </w:r>
+      <w:r>
+        <w:rPr>
+          <w:rFonts w:ascii="Comic Sans MS" w:eastAsiaTheme="minorEastAsia" w:hAnsi="Comic Sans MS" w:cstheme="minorBidi"/>
+          <w:color w:val="000000"/>
+          <w:sz w:val="22"/>
+          <w:szCs w:val="22"/>
+        </w:rPr>
+        <w:t>.</w:t>
       </w:r>
     </w:p>
     <w:p>
@@ -927,118 +1643,93 @@
         <w:spacing w:after="0"/>
         <w:rPr>
           <w:rFonts w:ascii="Comic Sans MS" w:hAnsi="Comic Sans MS"/>
-          <w:color w:val="000000"/>
-        </w:rPr>
-      </w:pPr>
-      <w:r>
-        <w:rPr>
-          <w:rFonts w:ascii="Comic Sans MS" w:hAnsi="Comic Sans MS"/>
-          <w:color w:val="000000"/>
-        </w:rPr>
-        <w:t>Cette fonction retournera en plus de l'indice le nombre de coups (</w:t>
-      </w:r>
-      <w:r>
-        <w:rPr>
-          <w:rFonts w:ascii="Comic Sans MS" w:hAnsi="Comic Sans MS"/>
-          <w:color w:val="000000"/>
-        </w:rPr>
-        <w:t xml:space="preserve">nombre de </w:t>
-      </w:r>
-      <w:r>
-        <w:rPr>
-          <w:rFonts w:ascii="Comic Sans MS" w:hAnsi="Comic Sans MS"/>
-          <w:color w:val="000000"/>
-        </w:rPr>
-        <w:t>tours de boucle).</w:t>
-      </w:r>
+        </w:rPr>
+      </w:pPr>
     </w:p>
     <w:p>
       <w:pPr>
-        <w:pStyle w:val="PrformatHTML"/>
-        <w:rPr>
-          <w:rFonts w:ascii="Comic Sans MS" w:hAnsi="Comic Sans MS"/>
-          <w:color w:val="000000"/>
-          <w:sz w:val="22"/>
-          <w:szCs w:val="22"/>
-        </w:rPr>
-      </w:pPr>
-      <w:r>
-        <w:rPr>
-          <w:rFonts w:ascii="Comic Sans MS" w:hAnsi="Comic Sans MS"/>
-          <w:color w:val="000000"/>
-          <w:sz w:val="22"/>
-          <w:szCs w:val="22"/>
-        </w:rPr>
-        <w:t xml:space="preserve">Pour le </w:t>
-      </w:r>
-      <w:r>
-        <w:rPr>
-          <w:rFonts w:ascii="Comic Sans MS" w:eastAsiaTheme="minorEastAsia" w:hAnsi="Comic Sans MS" w:cstheme="minorBidi"/>
-          <w:color w:val="000000"/>
-          <w:sz w:val="22"/>
-          <w:szCs w:val="22"/>
-        </w:rPr>
-        <w:t xml:space="preserve">test : </w:t>
-      </w:r>
-      <w:r>
-        <w:rPr>
-          <w:rFonts w:ascii="Comic Sans MS" w:eastAsiaTheme="minorEastAsia" w:hAnsi="Comic Sans MS" w:cstheme="minorBidi"/>
-          <w:color w:val="000000"/>
-          <w:sz w:val="22"/>
-          <w:szCs w:val="22"/>
-        </w:rPr>
-        <w:t>L=[27,15,10,7,5,12,4,17,20,2</w:t>
-      </w:r>
-      <w:r>
-        <w:rPr>
-          <w:rFonts w:ascii="Comic Sans MS" w:eastAsiaTheme="minorEastAsia" w:hAnsi="Comic Sans MS" w:cstheme="minorBidi"/>
-          <w:color w:val="000000"/>
-          <w:sz w:val="22"/>
-          <w:szCs w:val="22"/>
-        </w:rPr>
-        <w:t>,31</w:t>
-      </w:r>
-      <w:r>
-        <w:rPr>
-          <w:rFonts w:ascii="Comic Sans MS" w:eastAsiaTheme="minorEastAsia" w:hAnsi="Comic Sans MS" w:cstheme="minorBidi"/>
-          <w:color w:val="000000"/>
-          <w:sz w:val="22"/>
-          <w:szCs w:val="22"/>
-        </w:rPr>
-        <w:t xml:space="preserve">] </w:t>
-      </w:r>
-      <w:r>
-        <w:rPr>
-          <w:rFonts w:ascii="Comic Sans MS" w:eastAsiaTheme="minorEastAsia" w:hAnsi="Comic Sans MS" w:cstheme="minorBidi"/>
-          <w:color w:val="000000"/>
-          <w:sz w:val="22"/>
-          <w:szCs w:val="22"/>
-        </w:rPr>
-        <w:t>et val=</w:t>
-      </w:r>
-      <w:r>
-        <w:rPr>
-          <w:rFonts w:ascii="Comic Sans MS" w:eastAsiaTheme="minorEastAsia" w:hAnsi="Comic Sans MS" w:cstheme="minorBidi"/>
-          <w:color w:val="000000"/>
-          <w:sz w:val="22"/>
-          <w:szCs w:val="22"/>
-        </w:rPr>
-        <w:t>17</w:t>
-      </w:r>
-      <w:r>
-        <w:rPr>
-          <w:rFonts w:ascii="Comic Sans MS" w:eastAsiaTheme="minorEastAsia" w:hAnsi="Comic Sans MS" w:cstheme="minorBidi"/>
-          <w:color w:val="000000"/>
-          <w:sz w:val="22"/>
-          <w:szCs w:val="22"/>
-        </w:rPr>
-        <w:t>.</w:t>
+        <w:spacing w:after="0"/>
+        <w:rPr>
+          <w:rFonts w:ascii="Comic Sans MS" w:hAnsi="Comic Sans MS"/>
+        </w:rPr>
+      </w:pPr>
+      <w:r>
+        <w:rPr>
+          <w:rFonts w:ascii="Comic Sans MS" w:hAnsi="Comic Sans MS"/>
+          <w:b/>
+        </w:rPr>
+        <w:t>Code 5*</w:t>
+      </w:r>
+      <w:r>
+        <w:rPr>
+          <w:rFonts w:ascii="Comic Sans MS" w:hAnsi="Comic Sans MS"/>
+        </w:rPr>
+        <w:t> : E</w:t>
+      </w:r>
+      <w:r>
+        <w:rPr>
+          <w:rFonts w:ascii="Comic Sans MS" w:hAnsi="Comic Sans MS"/>
+        </w:rPr>
+        <w:t>crivez une ligne de code permettant de générer aléatoirement</w:t>
+      </w:r>
+      <w:r>
+        <w:rPr>
+          <w:rFonts w:ascii="Comic Sans MS" w:hAnsi="Comic Sans MS"/>
+        </w:rPr>
+        <w:t xml:space="preserve"> une liste</w:t>
+      </w:r>
+      <w:r>
+        <w:rPr>
+          <w:rFonts w:ascii="Comic Sans MS" w:hAnsi="Comic Sans MS"/>
+        </w:rPr>
+        <w:t xml:space="preserve"> de 64</w:t>
+      </w:r>
+      <w:r>
+        <w:rPr>
+          <w:rFonts w:ascii="Comic Sans MS" w:hAnsi="Comic Sans MS"/>
+        </w:rPr>
+        <w:t xml:space="preserve"> valeurs comprises entre 1 et </w:t>
+      </w:r>
+      <w:r>
+        <w:rPr>
+          <w:rFonts w:ascii="Comic Sans MS" w:hAnsi="Comic Sans MS"/>
+        </w:rPr>
+        <w:t>1025</w:t>
+      </w:r>
+      <w:r>
+        <w:rPr>
+          <w:rFonts w:ascii="Comic Sans MS" w:hAnsi="Comic Sans MS"/>
+        </w:rPr>
+        <w:t xml:space="preserve"> sans qu'apparaisse 2 fois la même valeur.</w:t>
       </w:r>
     </w:p>
     <w:p>
       <w:pPr>
         <w:spacing w:after="0"/>
-      </w:pPr>
+        <w:rPr>
+          <w:rFonts w:ascii="Comic Sans MS" w:hAnsi="Comic Sans MS"/>
+        </w:rPr>
+      </w:pPr>
+      <w:r>
+        <w:rPr>
+          <w:rFonts w:ascii="Comic Sans MS" w:hAnsi="Comic Sans MS"/>
+          <w:b/>
+        </w:rPr>
+        <w:t xml:space="preserve">Rappel </w:t>
+      </w:r>
+      <w:r>
+        <w:rPr>
+          <w:rFonts w:ascii="Comic Sans MS" w:hAnsi="Comic Sans MS"/>
+        </w:rPr>
+        <w:t xml:space="preserve">: création de liste par compréhension : </w:t>
+      </w:r>
+      <w:r>
+        <w:rPr>
+          <w:rFonts w:ascii="Comic Sans MS" w:hAnsi="Comic Sans MS"/>
+          <w:color w:val="0070C0"/>
+        </w:rPr>
+        <w:t>L=[p for p in range(1,1025)]</w:t>
+      </w:r>
     </w:p>
     <w:p>
       <w:pPr>
@@ -1052,7 +1743,50 @@
           <w:rFonts w:ascii="Comic Sans MS" w:hAnsi="Comic Sans MS"/>
           <w:b/>
         </w:rPr>
-        <w:t>Jeu</w:t>
+        <w:t xml:space="preserve">Aide </w:t>
+      </w:r>
+      <w:r>
+        <w:rPr>
+          <w:rFonts w:ascii="Comic Sans MS" w:hAnsi="Comic Sans MS"/>
+        </w:rPr>
+        <w:t xml:space="preserve">: </w:t>
+      </w:r>
+      <w:r>
+        <w:rPr>
+          <w:rFonts w:ascii="Comic Sans MS" w:hAnsi="Comic Sans MS"/>
+        </w:rPr>
+        <w:t>utilisez</w:t>
+      </w:r>
+      <w:r>
+        <w:rPr>
+          <w:rFonts w:ascii="Comic Sans MS" w:hAnsi="Comic Sans MS"/>
+        </w:rPr>
+        <w:t xml:space="preserve"> la </w:t>
+      </w:r>
+      <w:r>
+        <w:rPr>
+          <w:rFonts w:ascii="Comic Sans MS" w:hAnsi="Comic Sans MS"/>
+        </w:rPr>
+        <w:t xml:space="preserve">méthode </w:t>
+      </w:r>
+      <w:r>
+        <w:rPr>
+          <w:rFonts w:ascii="Comic Sans MS" w:hAnsi="Comic Sans MS"/>
+          <w:color w:val="0070C0"/>
+        </w:rPr>
+        <w:t>sampe()</w:t>
+      </w:r>
+      <w:r>
+        <w:rPr>
+          <w:rFonts w:ascii="Comic Sans MS" w:hAnsi="Comic Sans MS"/>
+        </w:rPr>
+        <w:t xml:space="preserve"> de la </w:t>
+      </w:r>
+      <w:r>
+        <w:rPr>
+          <w:rFonts w:ascii="Comic Sans MS" w:hAnsi="Comic Sans MS"/>
+        </w:rPr>
+        <w:t>bibliothèque</w:t>
       </w:r>
       <w:r>
         <w:rPr>
@@ -1063,34 +1797,9 @@
       <w:r>
         <w:rPr>
           <w:rFonts w:ascii="Comic Sans MS" w:hAnsi="Comic Sans MS"/>
-          <w:b/>
-        </w:rPr>
-        <w:t>n°</w:t>
-      </w:r>
-      <w:r>
-        <w:rPr>
-          <w:rFonts w:ascii="Comic Sans MS" w:hAnsi="Comic Sans MS"/>
-          <w:b/>
-        </w:rPr>
-        <w:t>2</w:t>
-      </w:r>
-      <w:r>
-        <w:rPr>
-          <w:rFonts w:ascii="Comic Sans MS" w:hAnsi="Comic Sans MS"/>
-        </w:rPr>
-        <w:t xml:space="preserve"> : C</w:t>
-      </w:r>
-      <w:r>
-        <w:rPr>
-          <w:rFonts w:ascii="Comic Sans MS" w:hAnsi="Comic Sans MS"/>
-        </w:rPr>
-        <w:t>haque élève de la classe (sauf un élève</w:t>
-      </w:r>
-      <w:r>
-        <w:rPr>
-          <w:rFonts w:ascii="Comic Sans MS" w:hAnsi="Comic Sans MS"/>
-        </w:rPr>
-        <w:t xml:space="preserve"> maitre) prend un nombre.</w:t>
+          <w:color w:val="0070C0"/>
+        </w:rPr>
+        <w:t>random</w:t>
       </w:r>
     </w:p>
     <w:p>
@@ -1100,99 +1809,42 @@
           <w:rFonts w:ascii="Comic Sans MS" w:hAnsi="Comic Sans MS"/>
         </w:rPr>
       </w:pPr>
-      <w:r>
-        <w:rPr>
-          <w:rFonts w:ascii="Comic Sans MS" w:hAnsi="Comic Sans MS"/>
-        </w:rPr>
-        <w:t xml:space="preserve">Les élèves se mettent en ligne </w:t>
-      </w:r>
-      <w:r>
-        <w:rPr>
-          <w:rFonts w:ascii="Comic Sans MS" w:hAnsi="Comic Sans MS"/>
-          <w:b/>
-        </w:rPr>
-        <w:t>dans n'importe quel ordre</w:t>
-      </w:r>
-      <w:r>
-        <w:rPr>
-          <w:rFonts w:ascii="Comic Sans MS" w:hAnsi="Comic Sans MS"/>
-        </w:rPr>
-        <w:t xml:space="preserve"> en montrant leur nombre.</w:t>
-      </w:r>
     </w:p>
     <w:p>
       <w:pPr>
         <w:spacing w:after="0"/>
         <w:rPr>
           <w:rFonts w:ascii="Comic Sans MS" w:hAnsi="Comic Sans MS"/>
-        </w:rPr>
-      </w:pPr>
-      <w:r>
-        <w:rPr>
-          <w:rFonts w:ascii="Comic Sans MS" w:hAnsi="Comic Sans MS"/>
-        </w:rPr>
-        <w:t>L</w:t>
-      </w:r>
-      <w:r>
-        <w:rPr>
-          <w:rFonts w:ascii="Comic Sans MS" w:hAnsi="Comic Sans MS"/>
-        </w:rPr>
-        <w:t xml:space="preserve">e maitre </w:t>
-      </w:r>
-      <w:r>
-        <w:rPr>
-          <w:rFonts w:ascii="Comic Sans MS" w:hAnsi="Comic Sans MS"/>
-        </w:rPr>
-        <w:t xml:space="preserve">va rechercher </w:t>
-      </w:r>
-      <w:r>
-        <w:rPr>
-          <w:rFonts w:ascii="Comic Sans MS" w:hAnsi="Comic Sans MS"/>
-        </w:rPr>
-        <w:t>le nombre 12</w:t>
-      </w:r>
-      <w:r>
-        <w:rPr>
-          <w:rFonts w:ascii="Comic Sans MS" w:hAnsi="Comic Sans MS"/>
+          <w:b/>
+        </w:rPr>
+      </w:pPr>
+      <w:r>
+        <w:rPr>
+          <w:rFonts w:ascii="Comic Sans MS" w:hAnsi="Comic Sans MS"/>
+          <w:b/>
+        </w:rPr>
+        <w:t xml:space="preserve">Pour </w:t>
+      </w:r>
+      <w:r>
+        <w:rPr>
+          <w:rFonts w:ascii="Comic Sans MS" w:hAnsi="Comic Sans MS"/>
+          <w:b/>
+        </w:rPr>
+        <w:t>remplir le tableau suivant prenez les</w:t>
+      </w:r>
+      <w:r>
+        <w:rPr>
+          <w:rFonts w:ascii="Comic Sans MS" w:hAnsi="Comic Sans MS"/>
+          <w:b/>
         </w:rPr>
         <w:t xml:space="preserve"> </w:t>
       </w:r>
       <w:r>
         <w:rPr>
           <w:rFonts w:ascii="Comic Sans MS" w:hAnsi="Comic Sans MS"/>
-        </w:rPr>
-        <w:t xml:space="preserve">en </w:t>
-      </w:r>
-      <w:r>
-        <w:rPr>
-          <w:rFonts w:ascii="Comic Sans MS" w:hAnsi="Comic Sans MS"/>
-        </w:rPr>
-        <w:t xml:space="preserve">utilisant la </w:t>
-      </w:r>
-      <w:r>
-        <w:rPr>
-          <w:rFonts w:ascii="Comic Sans MS" w:hAnsi="Comic Sans MS"/>
           <w:b/>
         </w:rPr>
-        <w:t xml:space="preserve">méthode dichotomique </w:t>
-      </w:r>
-      <w:r>
-        <w:rPr>
-          <w:rFonts w:ascii="Comic Sans MS" w:hAnsi="Comic Sans MS"/>
-        </w:rPr>
-        <w:t>(</w:t>
-      </w:r>
-      <w:r>
-        <w:rPr>
-          <w:rFonts w:ascii="Comic Sans MS" w:hAnsi="Comic Sans MS"/>
-        </w:rPr>
-        <w:t xml:space="preserve">la dichotomie c'est la </w:t>
-      </w:r>
-      <w:r>
-        <w:rPr>
-          <w:rFonts w:ascii="Comic Sans MS" w:hAnsi="Comic Sans MS"/>
-        </w:rPr>
-        <w:t>division de quelque chose en 2 éléments).</w:t>
+        <w:t>programmes corrigés.</w:t>
       </w:r>
     </w:p>
     <w:p>
@@ -1206,750 +1858,7 @@
         <w:rPr>
           <w:rFonts w:ascii="Comic Sans MS" w:hAnsi="Comic Sans MS"/>
         </w:rPr>
-        <w:t>D</w:t>
-      </w:r>
-      <w:r>
-        <w:rPr>
-          <w:rFonts w:ascii="Comic Sans MS" w:hAnsi="Comic Sans MS"/>
-        </w:rPr>
-        <w:t xml:space="preserve">éterminez l'algorithme permettant de trouver si </w:t>
-      </w:r>
-      <w:r>
-        <w:rPr>
-          <w:rFonts w:ascii="Comic Sans MS" w:hAnsi="Comic Sans MS"/>
-        </w:rPr>
-        <w:t>un élément recherché existe</w:t>
-      </w:r>
-      <w:r>
-        <w:rPr>
-          <w:rFonts w:ascii="Comic Sans MS" w:hAnsi="Comic Sans MS"/>
-        </w:rPr>
-        <w:t xml:space="preserve"> </w:t>
-      </w:r>
-      <w:r>
-        <w:rPr>
-          <w:rFonts w:ascii="Comic Sans MS" w:hAnsi="Comic Sans MS"/>
-        </w:rPr>
-        <w:t>dans une liste.</w:t>
-      </w:r>
-    </w:p>
-    <w:p>
-      <w:pPr>
-        <w:spacing w:after="0"/>
-      </w:pPr>
-    </w:p>
-    <w:p>
-      <w:pPr>
-        <w:pStyle w:val="PrformatHTML"/>
-        <w:rPr>
-          <w:rFonts w:ascii="Comic Sans MS" w:hAnsi="Comic Sans MS"/>
-          <w:color w:val="000000"/>
-          <w:sz w:val="22"/>
-          <w:szCs w:val="22"/>
-        </w:rPr>
-      </w:pPr>
-      <w:r>
-        <w:rPr>
-          <w:rFonts w:ascii="Comic Sans MS" w:hAnsi="Comic Sans MS"/>
-          <w:b/>
-          <w:color w:val="000000"/>
-          <w:sz w:val="22"/>
-          <w:szCs w:val="22"/>
-        </w:rPr>
-        <w:t>Code 3**</w:t>
-      </w:r>
-      <w:r>
-        <w:rPr>
-          <w:rFonts w:ascii="Comic Sans MS" w:hAnsi="Comic Sans MS"/>
-          <w:color w:val="000000"/>
-          <w:sz w:val="22"/>
-          <w:szCs w:val="22"/>
-        </w:rPr>
-        <w:t> : E</w:t>
-      </w:r>
-      <w:r>
-        <w:rPr>
-          <w:rFonts w:ascii="Comic Sans MS" w:hAnsi="Comic Sans MS"/>
-          <w:color w:val="000000"/>
-          <w:sz w:val="22"/>
-          <w:szCs w:val="22"/>
-        </w:rPr>
-        <w:t xml:space="preserve">crivez la fonction </w:t>
-      </w:r>
-      <w:r>
-        <w:rPr>
-          <w:rFonts w:ascii="Comic Sans MS" w:eastAsiaTheme="minorEastAsia" w:hAnsi="Comic Sans MS" w:cstheme="minorBidi"/>
-          <w:color w:val="0070C0"/>
-          <w:sz w:val="22"/>
-          <w:szCs w:val="22"/>
-        </w:rPr>
-        <w:t>dichotomie(</w:t>
-      </w:r>
-      <w:proofErr w:type="spellStart"/>
-      <w:r>
-        <w:rPr>
-          <w:rFonts w:ascii="Comic Sans MS" w:eastAsiaTheme="minorEastAsia" w:hAnsi="Comic Sans MS" w:cstheme="minorBidi"/>
-          <w:color w:val="0070C0"/>
-          <w:sz w:val="22"/>
-          <w:szCs w:val="22"/>
-        </w:rPr>
-        <w:t>L,val</w:t>
-      </w:r>
-      <w:proofErr w:type="spellEnd"/>
-      <w:r>
-        <w:rPr>
-          <w:rFonts w:ascii="Comic Sans MS" w:eastAsiaTheme="minorEastAsia" w:hAnsi="Comic Sans MS" w:cstheme="minorBidi"/>
-          <w:color w:val="0070C0"/>
-          <w:sz w:val="22"/>
-          <w:szCs w:val="22"/>
-        </w:rPr>
-        <w:t>)</w:t>
-      </w:r>
-      <w:r>
-        <w:rPr>
-          <w:rFonts w:ascii="Comic Sans MS" w:hAnsi="Comic Sans MS"/>
-          <w:color w:val="000000"/>
-          <w:sz w:val="22"/>
-          <w:szCs w:val="22"/>
-        </w:rPr>
-        <w:t xml:space="preserve"> qui </w:t>
-      </w:r>
-      <w:r>
-        <w:rPr>
-          <w:rFonts w:ascii="Comic Sans MS" w:hAnsi="Comic Sans MS"/>
-          <w:color w:val="000000"/>
-          <w:sz w:val="22"/>
-          <w:szCs w:val="22"/>
-        </w:rPr>
-        <w:t xml:space="preserve">permet de retourner l'indice de </w:t>
-      </w:r>
-      <w:r>
-        <w:rPr>
-          <w:rFonts w:ascii="Comic Sans MS" w:hAnsi="Comic Sans MS"/>
-          <w:color w:val="000000"/>
-          <w:sz w:val="22"/>
-          <w:szCs w:val="22"/>
-        </w:rPr>
-        <w:t xml:space="preserve">l'élément </w:t>
-      </w:r>
-      <w:r>
-        <w:rPr>
-          <w:rFonts w:ascii="Comic Sans MS" w:eastAsiaTheme="minorEastAsia" w:hAnsi="Comic Sans MS" w:cstheme="minorBidi"/>
-          <w:color w:val="0070C0"/>
-          <w:sz w:val="22"/>
-          <w:szCs w:val="22"/>
-        </w:rPr>
-        <w:t xml:space="preserve">val </w:t>
-      </w:r>
-      <w:r>
-        <w:rPr>
-          <w:rFonts w:ascii="Comic Sans MS" w:hAnsi="Comic Sans MS"/>
-          <w:color w:val="000000"/>
-          <w:sz w:val="22"/>
-          <w:szCs w:val="22"/>
-        </w:rPr>
-        <w:t xml:space="preserve">dans la liste </w:t>
-      </w:r>
-      <w:r>
-        <w:rPr>
-          <w:rFonts w:ascii="Comic Sans MS" w:eastAsiaTheme="minorEastAsia" w:hAnsi="Comic Sans MS" w:cstheme="minorBidi"/>
-          <w:color w:val="0070C0"/>
-          <w:sz w:val="22"/>
-          <w:szCs w:val="22"/>
-        </w:rPr>
-        <w:t>L</w:t>
-      </w:r>
-      <w:r>
-        <w:rPr>
-          <w:rFonts w:ascii="Comic Sans MS" w:hAnsi="Comic Sans MS"/>
-          <w:color w:val="000000"/>
-          <w:sz w:val="22"/>
-          <w:szCs w:val="22"/>
-        </w:rPr>
-        <w:t xml:space="preserve"> </w:t>
-      </w:r>
-      <w:r>
-        <w:rPr>
-          <w:rFonts w:ascii="Comic Sans MS" w:hAnsi="Comic Sans MS"/>
-          <w:color w:val="000000"/>
-          <w:sz w:val="22"/>
-          <w:szCs w:val="22"/>
-        </w:rPr>
-        <w:t>en utilisant la dichotomie.</w:t>
-      </w:r>
-    </w:p>
-    <w:p>
-      <w:pPr>
-        <w:spacing w:after="0"/>
-        <w:rPr>
-          <w:rFonts w:ascii="Comic Sans MS" w:hAnsi="Comic Sans MS"/>
-          <w:color w:val="000000"/>
-        </w:rPr>
-      </w:pPr>
-      <w:r>
-        <w:rPr>
-          <w:rFonts w:ascii="Comic Sans MS" w:hAnsi="Comic Sans MS"/>
-          <w:color w:val="000000"/>
-        </w:rPr>
-        <w:t>S</w:t>
-      </w:r>
-      <w:r>
-        <w:rPr>
-          <w:rFonts w:ascii="Comic Sans MS" w:hAnsi="Comic Sans MS" w:cs="Courier New"/>
-          <w:color w:val="000000"/>
-        </w:rPr>
-        <w:t xml:space="preserve">i </w:t>
-      </w:r>
-      <w:r>
-        <w:rPr>
-          <w:rFonts w:ascii="Comic Sans MS" w:hAnsi="Comic Sans MS"/>
-          <w:color w:val="0070C0"/>
-        </w:rPr>
-        <w:t>val</w:t>
-      </w:r>
-      <w:r>
-        <w:rPr>
-          <w:rFonts w:ascii="Comic Sans MS" w:hAnsi="Comic Sans MS" w:cs="Courier New"/>
-          <w:color w:val="000000"/>
-        </w:rPr>
-        <w:t xml:space="preserve"> </w:t>
-      </w:r>
-      <w:r>
-        <w:rPr>
-          <w:rFonts w:ascii="Comic Sans MS" w:hAnsi="Comic Sans MS" w:cs="Courier New"/>
-          <w:color w:val="000000"/>
-        </w:rPr>
-        <w:t xml:space="preserve">n'existe pas dans </w:t>
-      </w:r>
-      <w:r>
-        <w:rPr>
-          <w:rFonts w:ascii="Comic Sans MS" w:hAnsi="Comic Sans MS"/>
-          <w:color w:val="0070C0"/>
-        </w:rPr>
-        <w:t>L</w:t>
-      </w:r>
-      <w:r>
-        <w:rPr>
-          <w:rFonts w:ascii="Comic Sans MS" w:hAnsi="Comic Sans MS" w:cs="Courier New"/>
-          <w:color w:val="000000"/>
-        </w:rPr>
-        <w:t xml:space="preserve"> </w:t>
-      </w:r>
-      <w:r>
-        <w:rPr>
-          <w:rFonts w:ascii="Comic Sans MS" w:hAnsi="Comic Sans MS" w:cs="Courier New"/>
-          <w:color w:val="000000"/>
-        </w:rPr>
-        <w:t>la fonction retournera la valeur</w:t>
-      </w:r>
-      <w:r>
-        <w:rPr>
-          <w:rFonts w:ascii="Comic Sans MS" w:hAnsi="Comic Sans MS" w:cs="Courier New"/>
-          <w:color w:val="000000"/>
-        </w:rPr>
-        <w:t xml:space="preserve"> -1.</w:t>
-      </w:r>
-    </w:p>
-    <w:p>
-      <w:pPr>
-        <w:spacing w:after="0"/>
-        <w:rPr>
-          <w:rFonts w:ascii="Comic Sans MS" w:hAnsi="Comic Sans MS"/>
-          <w:color w:val="000000"/>
-        </w:rPr>
-      </w:pPr>
-      <w:r>
-        <w:rPr>
-          <w:rFonts w:ascii="Comic Sans MS" w:hAnsi="Comic Sans MS"/>
-          <w:color w:val="000000"/>
-        </w:rPr>
-        <w:t xml:space="preserve">Vous pouvez utiliser la méthode </w:t>
-      </w:r>
-      <w:r>
-        <w:rPr>
-          <w:rFonts w:ascii="Comic Sans MS" w:hAnsi="Comic Sans MS"/>
-          <w:color w:val="0070C0"/>
-        </w:rPr>
-        <w:t>sort()</w:t>
-      </w:r>
-      <w:r>
-        <w:rPr>
-          <w:rFonts w:ascii="Comic Sans MS" w:hAnsi="Comic Sans MS"/>
-          <w:color w:val="0070C0"/>
-        </w:rPr>
-        <w:t xml:space="preserve"> </w:t>
-      </w:r>
-      <w:r>
-        <w:rPr>
-          <w:rFonts w:ascii="Comic Sans MS" w:hAnsi="Comic Sans MS"/>
-        </w:rPr>
-        <w:t>pour trier la liste</w:t>
-      </w:r>
-      <w:r>
-        <w:rPr>
-          <w:rFonts w:ascii="Comic Sans MS" w:hAnsi="Comic Sans MS"/>
-        </w:rPr>
-        <w:t>.</w:t>
-      </w:r>
-    </w:p>
-    <w:p>
-      <w:pPr>
-        <w:spacing w:after="0"/>
-        <w:rPr>
-          <w:rFonts w:ascii="Comic Sans MS" w:hAnsi="Comic Sans MS"/>
-          <w:color w:val="000000"/>
-        </w:rPr>
-      </w:pPr>
-      <w:r>
-        <w:rPr>
-          <w:rFonts w:ascii="Comic Sans MS" w:hAnsi="Comic Sans MS"/>
-          <w:color w:val="000000"/>
-        </w:rPr>
-        <w:t xml:space="preserve">Pour le test : </w:t>
-      </w:r>
-      <w:r>
-        <w:rPr>
-          <w:rFonts w:ascii="Comic Sans MS" w:hAnsi="Comic Sans MS"/>
-          <w:color w:val="000000"/>
-        </w:rPr>
-        <w:t>L=[27,15,10,7,5,12,4,17,20,2,31]</w:t>
-      </w:r>
-      <w:r>
-        <w:rPr>
-          <w:rFonts w:ascii="Comic Sans MS" w:eastAsia="Times New Roman" w:hAnsi="Comic Sans MS" w:cs="Courier New"/>
-          <w:color w:val="000000"/>
-        </w:rPr>
-        <w:t xml:space="preserve"> </w:t>
-      </w:r>
-      <w:r>
-        <w:rPr>
-          <w:rFonts w:ascii="Comic Sans MS" w:hAnsi="Comic Sans MS"/>
-          <w:color w:val="000000"/>
-        </w:rPr>
-        <w:t>et val=</w:t>
-      </w:r>
-      <w:r>
-        <w:rPr>
-          <w:rFonts w:ascii="Comic Sans MS" w:hAnsi="Comic Sans MS"/>
-          <w:color w:val="000000"/>
-        </w:rPr>
-        <w:t>17</w:t>
-      </w:r>
-      <w:r>
-        <w:rPr>
-          <w:rFonts w:ascii="Comic Sans MS" w:hAnsi="Comic Sans MS"/>
-          <w:color w:val="000000"/>
-        </w:rPr>
-        <w:t>.</w:t>
-      </w:r>
-    </w:p>
-    <w:p>
-      <w:pPr>
-        <w:spacing w:after="0"/>
-      </w:pPr>
-    </w:p>
-    <w:p>
-      <w:pPr>
-        <w:pStyle w:val="PrformatHTML"/>
-        <w:rPr>
-          <w:rFonts w:ascii="Comic Sans MS" w:hAnsi="Comic Sans MS"/>
-          <w:color w:val="000000"/>
-          <w:sz w:val="22"/>
-          <w:szCs w:val="22"/>
-        </w:rPr>
-      </w:pPr>
-      <w:r>
-        <w:rPr>
-          <w:rFonts w:ascii="Comic Sans MS" w:hAnsi="Comic Sans MS"/>
-          <w:b/>
-          <w:color w:val="000000"/>
-          <w:sz w:val="22"/>
-          <w:szCs w:val="22"/>
-        </w:rPr>
-        <w:t>Code 4*</w:t>
-      </w:r>
-      <w:r>
-        <w:rPr>
-          <w:rFonts w:ascii="Comic Sans MS" w:hAnsi="Comic Sans MS"/>
-          <w:color w:val="000000"/>
-          <w:sz w:val="22"/>
-          <w:szCs w:val="22"/>
-        </w:rPr>
-        <w:t> : M</w:t>
-      </w:r>
-      <w:r>
-        <w:rPr>
-          <w:rFonts w:ascii="Comic Sans MS" w:hAnsi="Comic Sans MS"/>
-          <w:color w:val="000000"/>
-          <w:sz w:val="22"/>
-          <w:szCs w:val="22"/>
-        </w:rPr>
-        <w:t xml:space="preserve">odifiez la fonction </w:t>
-      </w:r>
-      <w:r>
-        <w:rPr>
-          <w:rFonts w:ascii="Comic Sans MS" w:eastAsiaTheme="minorEastAsia" w:hAnsi="Comic Sans MS" w:cstheme="minorBidi"/>
-          <w:color w:val="0070C0"/>
-          <w:sz w:val="22"/>
-          <w:szCs w:val="22"/>
-        </w:rPr>
-        <w:t>dichotomie(</w:t>
-      </w:r>
-      <w:proofErr w:type="spellStart"/>
-      <w:r>
-        <w:rPr>
-          <w:rFonts w:ascii="Comic Sans MS" w:eastAsiaTheme="minorEastAsia" w:hAnsi="Comic Sans MS" w:cstheme="minorBidi"/>
-          <w:color w:val="0070C0"/>
-          <w:sz w:val="22"/>
-          <w:szCs w:val="22"/>
-        </w:rPr>
-        <w:t>L,val</w:t>
-      </w:r>
-      <w:proofErr w:type="spellEnd"/>
-      <w:r>
-        <w:rPr>
-          <w:rFonts w:ascii="Comic Sans MS" w:eastAsiaTheme="minorEastAsia" w:hAnsi="Comic Sans MS" w:cstheme="minorBidi"/>
-          <w:color w:val="0070C0"/>
-          <w:sz w:val="22"/>
-          <w:szCs w:val="22"/>
-        </w:rPr>
-        <w:t>)</w:t>
-      </w:r>
-      <w:r>
-        <w:rPr>
-          <w:rFonts w:ascii="Comic Sans MS" w:hAnsi="Comic Sans MS"/>
-          <w:color w:val="000000"/>
-          <w:sz w:val="22"/>
-          <w:szCs w:val="22"/>
-        </w:rPr>
-        <w:t xml:space="preserve"> pour qu'elle compte le nombre de coups réalisés lors de sa recherche.</w:t>
-      </w:r>
-    </w:p>
-    <w:p>
-      <w:pPr>
-        <w:spacing w:after="0"/>
-        <w:rPr>
-          <w:rFonts w:ascii="Comic Sans MS" w:hAnsi="Comic Sans MS"/>
-          <w:color w:val="000000"/>
-        </w:rPr>
-      </w:pPr>
-      <w:r>
-        <w:rPr>
-          <w:rFonts w:ascii="Comic Sans MS" w:hAnsi="Comic Sans MS"/>
-          <w:color w:val="000000"/>
-        </w:rPr>
-        <w:t xml:space="preserve">Cette fonction retournera en plus de l'indice le nombre de coups </w:t>
-      </w:r>
-      <w:r>
-        <w:rPr>
-          <w:rFonts w:ascii="Comic Sans MS" w:hAnsi="Comic Sans MS"/>
-          <w:color w:val="000000"/>
-        </w:rPr>
-        <w:t>(</w:t>
-      </w:r>
-      <w:r>
-        <w:rPr>
-          <w:rFonts w:ascii="Comic Sans MS" w:hAnsi="Comic Sans MS"/>
-          <w:color w:val="000000"/>
-        </w:rPr>
-        <w:t xml:space="preserve">nombre de </w:t>
-      </w:r>
-      <w:r>
-        <w:rPr>
-          <w:rFonts w:ascii="Comic Sans MS" w:hAnsi="Comic Sans MS"/>
-          <w:color w:val="000000"/>
-        </w:rPr>
-        <w:t>tours de boucle).</w:t>
-      </w:r>
-    </w:p>
-    <w:p>
-      <w:pPr>
-        <w:pStyle w:val="PrformatHTML"/>
-        <w:rPr>
-          <w:rFonts w:ascii="Comic Sans MS" w:hAnsi="Comic Sans MS"/>
-          <w:color w:val="000000"/>
-          <w:sz w:val="22"/>
-          <w:szCs w:val="22"/>
-        </w:rPr>
-      </w:pPr>
-      <w:r>
-        <w:rPr>
-          <w:rFonts w:ascii="Comic Sans MS" w:hAnsi="Comic Sans MS"/>
-          <w:color w:val="000000"/>
-          <w:sz w:val="22"/>
-          <w:szCs w:val="22"/>
-        </w:rPr>
-        <w:t xml:space="preserve">Pour le </w:t>
-      </w:r>
-      <w:r>
-        <w:rPr>
-          <w:rFonts w:ascii="Comic Sans MS" w:eastAsiaTheme="minorEastAsia" w:hAnsi="Comic Sans MS" w:cstheme="minorBidi"/>
-          <w:color w:val="000000"/>
-          <w:sz w:val="22"/>
-          <w:szCs w:val="22"/>
-        </w:rPr>
-        <w:t xml:space="preserve">test : </w:t>
-      </w:r>
-      <w:r>
-        <w:rPr>
-          <w:rFonts w:ascii="Comic Sans MS" w:eastAsiaTheme="minorEastAsia" w:hAnsi="Comic Sans MS" w:cstheme="minorBidi"/>
-          <w:color w:val="000000"/>
-          <w:sz w:val="22"/>
-          <w:szCs w:val="22"/>
-        </w:rPr>
-        <w:t>L=[27,15,10,7,5,12,4,17,20,2,31] et val=</w:t>
-      </w:r>
-      <w:r>
-        <w:rPr>
-          <w:rFonts w:ascii="Comic Sans MS" w:eastAsiaTheme="minorEastAsia" w:hAnsi="Comic Sans MS" w:cstheme="minorBidi"/>
-          <w:color w:val="000000"/>
-          <w:sz w:val="22"/>
-          <w:szCs w:val="22"/>
-        </w:rPr>
-        <w:t>17</w:t>
-      </w:r>
-      <w:r>
-        <w:rPr>
-          <w:rFonts w:ascii="Comic Sans MS" w:eastAsiaTheme="minorEastAsia" w:hAnsi="Comic Sans MS" w:cstheme="minorBidi"/>
-          <w:color w:val="000000"/>
-          <w:sz w:val="22"/>
-          <w:szCs w:val="22"/>
-        </w:rPr>
-        <w:t>.</w:t>
-      </w:r>
-    </w:p>
-    <w:p>
-      <w:pPr>
-        <w:spacing w:after="0"/>
-        <w:rPr>
-          <w:rFonts w:ascii="Comic Sans MS" w:hAnsi="Comic Sans MS"/>
-        </w:rPr>
-      </w:pPr>
-    </w:p>
-    <w:p>
-      <w:pPr>
-        <w:spacing w:after="0"/>
-        <w:rPr>
-          <w:rFonts w:ascii="Comic Sans MS" w:hAnsi="Comic Sans MS"/>
-        </w:rPr>
-      </w:pPr>
-      <w:r>
-        <w:rPr>
-          <w:rFonts w:ascii="Comic Sans MS" w:hAnsi="Comic Sans MS"/>
-          <w:b/>
-        </w:rPr>
-        <w:t>Code 5*</w:t>
-      </w:r>
-      <w:r>
-        <w:rPr>
-          <w:rFonts w:ascii="Comic Sans MS" w:hAnsi="Comic Sans MS"/>
-        </w:rPr>
-        <w:t> : E</w:t>
-      </w:r>
-      <w:r>
-        <w:rPr>
-          <w:rFonts w:ascii="Comic Sans MS" w:hAnsi="Comic Sans MS"/>
-        </w:rPr>
-        <w:t>crivez une ligne de code permettant de générer aléatoirement</w:t>
-      </w:r>
-      <w:r>
-        <w:rPr>
-          <w:rFonts w:ascii="Comic Sans MS" w:hAnsi="Comic Sans MS"/>
-        </w:rPr>
-        <w:t xml:space="preserve"> une liste</w:t>
-      </w:r>
-      <w:r>
-        <w:rPr>
-          <w:rFonts w:ascii="Comic Sans MS" w:hAnsi="Comic Sans MS"/>
-        </w:rPr>
-        <w:t xml:space="preserve"> de 64</w:t>
-      </w:r>
-      <w:r>
-        <w:rPr>
-          <w:rFonts w:ascii="Comic Sans MS" w:hAnsi="Comic Sans MS"/>
-        </w:rPr>
-        <w:t xml:space="preserve"> valeurs comprises entre 1 et </w:t>
-      </w:r>
-      <w:r>
-        <w:rPr>
-          <w:rFonts w:ascii="Comic Sans MS" w:hAnsi="Comic Sans MS"/>
-        </w:rPr>
-        <w:t>1025</w:t>
-      </w:r>
-      <w:r>
-        <w:rPr>
-          <w:rFonts w:ascii="Comic Sans MS" w:hAnsi="Comic Sans MS"/>
-        </w:rPr>
-        <w:t xml:space="preserve"> sans qu'apparaisse 2 fois la même valeur.</w:t>
-      </w:r>
-    </w:p>
-    <w:p>
-      <w:pPr>
-        <w:spacing w:after="0"/>
-        <w:rPr>
-          <w:rFonts w:ascii="Comic Sans MS" w:hAnsi="Comic Sans MS"/>
-        </w:rPr>
-      </w:pPr>
-      <w:r>
-        <w:rPr>
-          <w:rFonts w:ascii="Comic Sans MS" w:hAnsi="Comic Sans MS"/>
-          <w:b/>
-        </w:rPr>
-        <w:t xml:space="preserve">Rappel </w:t>
-      </w:r>
-      <w:r>
-        <w:rPr>
-          <w:rFonts w:ascii="Comic Sans MS" w:hAnsi="Comic Sans MS"/>
-        </w:rPr>
-        <w:t xml:space="preserve">: création de liste par compréhension : </w:t>
-      </w:r>
-      <w:r>
-        <w:rPr>
-          <w:rFonts w:ascii="Comic Sans MS" w:hAnsi="Comic Sans MS"/>
-          <w:color w:val="0070C0"/>
-        </w:rPr>
-        <w:t>L=[p for p in range(1,1025)]</w:t>
-      </w:r>
-    </w:p>
-    <w:p>
-      <w:pPr>
-        <w:spacing w:after="0"/>
-        <w:rPr>
-          <w:rFonts w:ascii="Comic Sans MS" w:hAnsi="Comic Sans MS"/>
-        </w:rPr>
-      </w:pPr>
-      <w:r>
-        <w:rPr>
-          <w:rFonts w:ascii="Comic Sans MS" w:hAnsi="Comic Sans MS"/>
-          <w:b/>
-        </w:rPr>
-        <w:t xml:space="preserve">Aide </w:t>
-      </w:r>
-      <w:r>
-        <w:rPr>
-          <w:rFonts w:ascii="Comic Sans MS" w:hAnsi="Comic Sans MS"/>
-        </w:rPr>
-        <w:t xml:space="preserve">: </w:t>
-      </w:r>
-      <w:r>
-        <w:rPr>
-          <w:rFonts w:ascii="Comic Sans MS" w:hAnsi="Comic Sans MS"/>
-        </w:rPr>
-        <w:t>utilisez</w:t>
-      </w:r>
-      <w:r>
-        <w:rPr>
-          <w:rFonts w:ascii="Comic Sans MS" w:hAnsi="Comic Sans MS"/>
-        </w:rPr>
-        <w:t xml:space="preserve"> la </w:t>
-      </w:r>
-      <w:r>
-        <w:rPr>
-          <w:rFonts w:ascii="Comic Sans MS" w:hAnsi="Comic Sans MS"/>
-        </w:rPr>
-        <w:t xml:space="preserve">méthode </w:t>
-      </w:r>
-      <w:proofErr w:type="spellStart"/>
-      <w:r>
-        <w:rPr>
-          <w:rFonts w:ascii="Comic Sans MS" w:hAnsi="Comic Sans MS"/>
-          <w:color w:val="0070C0"/>
-        </w:rPr>
-        <w:t>sampe</w:t>
-      </w:r>
-      <w:proofErr w:type="spellEnd"/>
-      <w:r>
-        <w:rPr>
-          <w:rFonts w:ascii="Comic Sans MS" w:hAnsi="Comic Sans MS"/>
-          <w:color w:val="0070C0"/>
-        </w:rPr>
-        <w:t>()</w:t>
-      </w:r>
-      <w:r>
-        <w:rPr>
-          <w:rFonts w:ascii="Comic Sans MS" w:hAnsi="Comic Sans MS"/>
-        </w:rPr>
-        <w:t xml:space="preserve"> de la </w:t>
-      </w:r>
-      <w:r>
-        <w:rPr>
-          <w:rFonts w:ascii="Comic Sans MS" w:hAnsi="Comic Sans MS"/>
-        </w:rPr>
-        <w:t>bibliothèque</w:t>
-      </w:r>
-      <w:r>
-        <w:rPr>
-          <w:rFonts w:ascii="Comic Sans MS" w:hAnsi="Comic Sans MS"/>
-        </w:rPr>
-        <w:t xml:space="preserve"> </w:t>
-      </w:r>
-      <w:proofErr w:type="spellStart"/>
-      <w:r>
-        <w:rPr>
-          <w:rFonts w:ascii="Comic Sans MS" w:hAnsi="Comic Sans MS"/>
-          <w:color w:val="0070C0"/>
-        </w:rPr>
-        <w:t>random</w:t>
-      </w:r>
-      <w:proofErr w:type="spellEnd"/>
-    </w:p>
-    <w:p>
-      <w:pPr>
-        <w:spacing w:after="0"/>
-        <w:rPr>
-          <w:rFonts w:ascii="Comic Sans MS" w:hAnsi="Comic Sans MS"/>
-        </w:rPr>
-      </w:pPr>
-    </w:p>
-    <w:p>
-      <w:pPr>
-        <w:spacing w:after="0"/>
-        <w:rPr>
-          <w:rFonts w:ascii="Comic Sans MS" w:hAnsi="Comic Sans MS"/>
-          <w:b/>
-        </w:rPr>
-      </w:pPr>
-      <w:r>
-        <w:rPr>
-          <w:rFonts w:ascii="Comic Sans MS" w:hAnsi="Comic Sans MS"/>
-          <w:b/>
-        </w:rPr>
-        <w:t xml:space="preserve">Pour </w:t>
-      </w:r>
-      <w:r>
-        <w:rPr>
-          <w:rFonts w:ascii="Comic Sans MS" w:hAnsi="Comic Sans MS"/>
-          <w:b/>
-        </w:rPr>
-        <w:t>remplir le tableau suivant prenez les</w:t>
-      </w:r>
-      <w:r>
-        <w:rPr>
-          <w:rFonts w:ascii="Comic Sans MS" w:hAnsi="Comic Sans MS"/>
-          <w:b/>
-        </w:rPr>
-        <w:t xml:space="preserve"> </w:t>
-      </w:r>
-      <w:r>
-        <w:rPr>
-          <w:rFonts w:ascii="Comic Sans MS" w:hAnsi="Comic Sans MS"/>
-          <w:b/>
-        </w:rPr>
-        <w:t>programmes corrigés.</w:t>
-      </w:r>
-    </w:p>
-    <w:p>
-      <w:pPr>
-        <w:spacing w:after="0"/>
-        <w:rPr>
-          <w:rFonts w:ascii="Comic Sans MS" w:hAnsi="Comic Sans MS"/>
-        </w:rPr>
-      </w:pPr>
-      <w:r>
-        <w:rPr>
-          <w:rFonts w:ascii="Comic Sans MS" w:hAnsi="Comic Sans MS"/>
-        </w:rPr>
-        <w:t>Remplissez  le tableau suivant</w:t>
+        <w:t>Remplissez le tableau suivant</w:t>
       </w:r>
       <w:r>
         <w:rPr>
@@ -2032,7 +1941,7 @@
         <w:tblStyle w:val="Grilledutableau"/>
         <w:tblW w:w="0" w:type="auto"/>
         <w:tblInd w:w="108" w:type="dxa"/>
-        <w:tblLook w:val="04A0"/>
+        <w:tblLook w:val="04A0" w:firstRow="1" w:lastRow="0" w:firstColumn="1" w:lastColumn="0" w:noHBand="0" w:noVBand="1"/>
       </w:tblPr>
       <w:tblGrid>
         <w:gridCol w:w="2127"/>
@@ -2231,23 +2140,7 @@
                 <w:rFonts w:ascii="Comic Sans MS" w:hAnsi="Comic Sans MS"/>
                 <w:color w:val="0070C0"/>
               </w:rPr>
-              <w:t>parcours(</w:t>
-            </w:r>
-            <w:proofErr w:type="spellStart"/>
-            <w:r>
-              <w:rPr>
-                <w:rFonts w:ascii="Comic Sans MS" w:hAnsi="Comic Sans MS"/>
-                <w:color w:val="0070C0"/>
-              </w:rPr>
-              <w:t>L,val</w:t>
-            </w:r>
-            <w:proofErr w:type="spellEnd"/>
-            <w:r>
-              <w:rPr>
-                <w:rFonts w:ascii="Comic Sans MS" w:hAnsi="Comic Sans MS"/>
-                <w:color w:val="0070C0"/>
-              </w:rPr>
-              <w:t>)</w:t>
+              <w:t>parcours(L,val)</w:t>
             </w:r>
           </w:p>
         </w:tc>
@@ -2263,6 +2156,13 @@
                 <w:color w:val="FF0000"/>
               </w:rPr>
             </w:pPr>
+            <w:r>
+              <w:rPr>
+                <w:rFonts w:ascii="Comic Sans MS" w:hAnsi="Comic Sans MS"/>
+                <w:color w:val="FF0000"/>
+              </w:rPr>
+              <w:t>508, 24</w:t>
+            </w:r>
           </w:p>
         </w:tc>
         <w:tc>
@@ -2277,6 +2177,13 @@
                 <w:color w:val="FF0000"/>
               </w:rPr>
             </w:pPr>
+            <w:r>
+              <w:rPr>
+                <w:rFonts w:ascii="Comic Sans MS" w:hAnsi="Comic Sans MS"/>
+                <w:color w:val="FF0000"/>
+              </w:rPr>
+              <w:t>589, 38</w:t>
+            </w:r>
           </w:p>
         </w:tc>
         <w:tc>
@@ -2291,6 +2198,13 @@
                 <w:color w:val="FF0000"/>
               </w:rPr>
             </w:pPr>
+            <w:r>
+              <w:rPr>
+                <w:rFonts w:ascii="Comic Sans MS" w:hAnsi="Comic Sans MS"/>
+                <w:color w:val="FF0000"/>
+              </w:rPr>
+              <w:t>808, 52</w:t>
+            </w:r>
           </w:p>
         </w:tc>
         <w:tc>
@@ -2305,6 +2219,13 @@
                 <w:color w:val="FF0000"/>
               </w:rPr>
             </w:pPr>
+            <w:r>
+              <w:rPr>
+                <w:rFonts w:ascii="Comic Sans MS" w:hAnsi="Comic Sans MS"/>
+                <w:color w:val="FF0000"/>
+              </w:rPr>
+              <w:t>991, 62</w:t>
+            </w:r>
           </w:p>
         </w:tc>
         <w:tc>
@@ -2339,23 +2260,7 @@
                 <w:rFonts w:ascii="Comic Sans MS" w:hAnsi="Comic Sans MS"/>
                 <w:color w:val="0070C0"/>
               </w:rPr>
-              <w:t>dichotomie(</w:t>
-            </w:r>
-            <w:proofErr w:type="spellStart"/>
-            <w:r>
-              <w:rPr>
-                <w:rFonts w:ascii="Comic Sans MS" w:hAnsi="Comic Sans MS"/>
-                <w:color w:val="0070C0"/>
-              </w:rPr>
-              <w:t>L,val</w:t>
-            </w:r>
-            <w:proofErr w:type="spellEnd"/>
-            <w:r>
-              <w:rPr>
-                <w:rFonts w:ascii="Comic Sans MS" w:hAnsi="Comic Sans MS"/>
-                <w:color w:val="0070C0"/>
-              </w:rPr>
-              <w:t>)</w:t>
+              <w:t>dichotomie(L,val)</w:t>
             </w:r>
           </w:p>
         </w:tc>
@@ -2371,6 +2276,13 @@
                 <w:color w:val="FF0000"/>
               </w:rPr>
             </w:pPr>
+            <w:r>
+              <w:rPr>
+                <w:rFonts w:ascii="Comic Sans MS" w:hAnsi="Comic Sans MS"/>
+                <w:color w:val="FF0000"/>
+              </w:rPr>
+              <w:t>508, 5</w:t>
+            </w:r>
           </w:p>
         </w:tc>
         <w:tc>
@@ -2385,6 +2297,13 @@
                 <w:color w:val="FF0000"/>
               </w:rPr>
             </w:pPr>
+            <w:r>
+              <w:rPr>
+                <w:rFonts w:ascii="Comic Sans MS" w:hAnsi="Comic Sans MS"/>
+                <w:color w:val="FF0000"/>
+              </w:rPr>
+              <w:t>589, 4</w:t>
+            </w:r>
           </w:p>
         </w:tc>
         <w:tc>
@@ -2399,6 +2318,13 @@
                 <w:color w:val="FF0000"/>
               </w:rPr>
             </w:pPr>
+            <w:r>
+              <w:rPr>
+                <w:rFonts w:ascii="Comic Sans MS" w:hAnsi="Comic Sans MS"/>
+                <w:color w:val="FF0000"/>
+              </w:rPr>
+              <w:t>808, 3</w:t>
+            </w:r>
           </w:p>
         </w:tc>
         <w:tc>
@@ -2413,6 +2339,13 @@
                 <w:color w:val="FF0000"/>
               </w:rPr>
             </w:pPr>
+            <w:r>
+              <w:rPr>
+                <w:rFonts w:ascii="Comic Sans MS" w:hAnsi="Comic Sans MS"/>
+                <w:color w:val="FF0000"/>
+              </w:rPr>
+              <w:t>991, 4</w:t>
+            </w:r>
           </w:p>
         </w:tc>
         <w:tc>
@@ -2436,6 +2369,15 @@
         <w:spacing w:after="0"/>
         <w:rPr>
           <w:rFonts w:ascii="Comic Sans MS" w:hAnsi="Comic Sans MS"/>
+          <w:b/>
+        </w:rPr>
+      </w:pPr>
+    </w:p>
+    <w:p>
+      <w:pPr>
+        <w:spacing w:after="0"/>
+        <w:rPr>
+          <w:rFonts w:ascii="Comic Sans MS" w:hAnsi="Comic Sans MS"/>
         </w:rPr>
       </w:pPr>
       <w:r>
@@ -2691,7 +2633,7 @@
         <w:tblStyle w:val="Grilledutableau"/>
         <w:tblW w:w="0" w:type="auto"/>
         <w:tblInd w:w="108" w:type="dxa"/>
-        <w:tblLook w:val="04A0"/>
+        <w:tblLook w:val="04A0" w:firstRow="1" w:lastRow="0" w:firstColumn="1" w:lastColumn="0" w:noHBand="0" w:noVBand="1"/>
       </w:tblPr>
       <w:tblGrid>
         <w:gridCol w:w="2127"/>
@@ -2953,23 +2895,7 @@
                 <w:rFonts w:ascii="Comic Sans MS" w:hAnsi="Comic Sans MS"/>
                 <w:color w:val="0070C0"/>
               </w:rPr>
-              <w:t>dichotomie(</w:t>
-            </w:r>
-            <w:proofErr w:type="spellStart"/>
-            <w:r>
-              <w:rPr>
-                <w:rFonts w:ascii="Comic Sans MS" w:hAnsi="Comic Sans MS"/>
-                <w:color w:val="0070C0"/>
-              </w:rPr>
-              <w:t>L,val</w:t>
-            </w:r>
-            <w:proofErr w:type="spellEnd"/>
-            <w:r>
-              <w:rPr>
-                <w:rFonts w:ascii="Comic Sans MS" w:hAnsi="Comic Sans MS"/>
-                <w:color w:val="0070C0"/>
-              </w:rPr>
-              <w:t>)</w:t>
+              <w:t>dichotomie(L,val)</w:t>
             </w:r>
           </w:p>
         </w:tc>
@@ -3271,37 +3197,12 @@
         </w:rPr>
         <w:tab/>
       </w:r>
-      <w:proofErr w:type="spellStart"/>
       <w:r>
         <w:rPr>
           <w:rFonts w:ascii="Comic Sans MS" w:hAnsi="Comic Sans MS"/>
           <w:color w:val="0070C0"/>
         </w:rPr>
-        <w:t>print</w:t>
-      </w:r>
-      <w:proofErr w:type="spellEnd"/>
-      <w:r>
-        <w:rPr>
-          <w:rFonts w:ascii="Comic Sans MS" w:hAnsi="Comic Sans MS"/>
-          <w:color w:val="0070C0"/>
-        </w:rPr>
-        <w:t>(</w:t>
-      </w:r>
-      <w:proofErr w:type="spellStart"/>
-      <w:r>
-        <w:rPr>
-          <w:rFonts w:ascii="Comic Sans MS" w:hAnsi="Comic Sans MS"/>
-          <w:color w:val="0070C0"/>
-        </w:rPr>
-        <w:t>math.log2</w:t>
-      </w:r>
-      <w:proofErr w:type="spellEnd"/>
-      <w:r>
-        <w:rPr>
-          <w:rFonts w:ascii="Comic Sans MS" w:hAnsi="Comic Sans MS"/>
-          <w:color w:val="0070C0"/>
-        </w:rPr>
-        <w:t>(n))</w:t>
+        <w:t>print(math.log2(n))</w:t>
       </w:r>
     </w:p>
     <w:p>
@@ -3509,7 +3410,6 @@
         </w:rPr>
         <w:t xml:space="preserve"> : </w:t>
       </w:r>
-      <w:proofErr w:type="spellStart"/>
       <w:r>
         <w:rPr>
           <w:rFonts w:ascii="Comic Sans MS" w:hAnsi="Comic Sans MS"/>
@@ -3517,7 +3417,6 @@
         </w:rPr>
         <w:t>nbJoueur</w:t>
       </w:r>
-      <w:proofErr w:type="spellEnd"/>
     </w:p>
     <w:p>
       <w:pPr>
@@ -3545,7 +3444,6 @@
         </w:rPr>
         <w:t xml:space="preserve">un nombre entre 1 et 100 : </w:t>
       </w:r>
-      <w:proofErr w:type="spellStart"/>
       <w:r>
         <w:rPr>
           <w:rFonts w:ascii="Comic Sans MS" w:hAnsi="Comic Sans MS"/>
@@ -3560,7 +3458,6 @@
         </w:rPr>
         <w:t>Prog</w:t>
       </w:r>
-      <w:proofErr w:type="spellEnd"/>
     </w:p>
     <w:p>
       <w:pPr>
@@ -3594,7 +3491,6 @@
         </w:rPr>
         <w:t xml:space="preserve"> trouver </w:t>
       </w:r>
-      <w:proofErr w:type="spellStart"/>
       <w:r>
         <w:rPr>
           <w:rFonts w:ascii="Comic Sans MS" w:hAnsi="Comic Sans MS"/>
@@ -3602,7 +3498,6 @@
         </w:rPr>
         <w:t>nbJoueur</w:t>
       </w:r>
-      <w:proofErr w:type="spellEnd"/>
       <w:r>
         <w:rPr>
           <w:rFonts w:ascii="Comic Sans MS" w:hAnsi="Comic Sans MS"/>
@@ -3621,7 +3516,6 @@
         </w:rPr>
         <w:t xml:space="preserve"> </w:t>
       </w:r>
-      <w:proofErr w:type="spellStart"/>
       <w:r>
         <w:rPr>
           <w:rFonts w:ascii="Comic Sans MS" w:hAnsi="Comic Sans MS"/>
@@ -3636,7 +3530,6 @@
         </w:rPr>
         <w:t>rog</w:t>
       </w:r>
-      <w:proofErr w:type="spellEnd"/>
       <w:r>
         <w:rPr>
           <w:rFonts w:ascii="Comic Sans MS" w:hAnsi="Comic Sans MS"/>
@@ -3661,7 +3554,6 @@
         </w:rPr>
         <w:t xml:space="preserve"> </w:t>
       </w:r>
-      <w:proofErr w:type="spellStart"/>
       <w:r>
         <w:rPr>
           <w:rFonts w:ascii="Comic Sans MS" w:hAnsi="Comic Sans MS"/>
@@ -3676,7 +3568,6 @@
         </w:rPr>
         <w:t>oueur</w:t>
       </w:r>
-      <w:proofErr w:type="spellEnd"/>
     </w:p>
     <w:p>
       <w:pPr>
@@ -3710,7 +3601,6 @@
         </w:rPr>
         <w:t xml:space="preserve"> </w:t>
       </w:r>
-      <w:proofErr w:type="spellStart"/>
       <w:r>
         <w:rPr>
           <w:rFonts w:ascii="Comic Sans MS" w:hAnsi="Comic Sans MS"/>
@@ -3725,7 +3615,6 @@
         </w:rPr>
         <w:t>rog</w:t>
       </w:r>
-      <w:proofErr w:type="spellEnd"/>
       <w:r>
         <w:rPr>
           <w:rFonts w:ascii="Comic Sans MS" w:hAnsi="Comic Sans MS"/>
@@ -3733,7 +3622,6 @@
         </w:rPr>
         <w:t>=</w:t>
       </w:r>
-      <w:proofErr w:type="spellStart"/>
       <w:r>
         <w:rPr>
           <w:rFonts w:ascii="Comic Sans MS" w:hAnsi="Comic Sans MS"/>
@@ -3748,7 +3636,6 @@
         </w:rPr>
         <w:t>oueur</w:t>
       </w:r>
-      <w:proofErr w:type="spellEnd"/>
       <w:r>
         <w:rPr>
           <w:rFonts w:ascii="Comic Sans MS" w:hAnsi="Comic Sans MS"/>
@@ -3894,7 +3781,7 @@
 </file>
 
 <file path=word/endnotes.xml><?xml version="1.0" encoding="utf-8"?>
-<w:endnotes xmlns:ve="http://schemas.openxmlformats.org/markup-compatibility/2006" xmlns:o="urn:schemas-microsoft-com:office:office" xmlns:r="http://schemas.openxmlformats.org/officeDocument/2006/relationships" xmlns:m="http://schemas.openxmlformats.org/officeDocument/2006/math" xmlns:v="urn:schemas-microsoft-com:vml" xmlns:wp="http://schemas.openxmlformats.org/drawingml/2006/wordprocessingDrawing" xmlns:w10="urn:schemas-microsoft-com:office:word" xmlns:w="http://schemas.openxmlformats.org/wordprocessingml/2006/main" xmlns:wne="http://schemas.microsoft.com/office/word/2006/wordml">
+<w:endnotes xmlns:wpc="http://schemas.microsoft.com/office/word/2010/wordprocessingCanvas" xmlns:cx="http://schemas.microsoft.com/office/drawing/2014/chartex" xmlns:cx1="http://schemas.microsoft.com/office/drawing/2015/9/8/chartex" xmlns:cx2="http://schemas.microsoft.com/office/drawing/2015/10/21/chartex" xmlns:cx3="http://schemas.microsoft.com/office/drawing/2016/5/9/chartex" xmlns:cx4="http://schemas.microsoft.com/office/drawing/2016/5/10/chartex" xmlns:cx5="http://schemas.microsoft.com/office/drawing/2016/5/11/chartex" xmlns:cx6="http://schemas.microsoft.com/office/drawing/2016/5/12/chartex" xmlns:cx7="http://schemas.microsoft.com/office/drawing/2016/5/13/chartex" xmlns:cx8="http://schemas.microsoft.com/office/drawing/2016/5/14/chartex" xmlns:mc="http://schemas.openxmlformats.org/markup-compatibility/2006" xmlns:aink="http://schemas.microsoft.com/office/drawing/2016/ink" xmlns:am3d="http://schemas.microsoft.com/office/drawing/2017/model3d" xmlns:o="urn:schemas-microsoft-com:office:office" xmlns:oel="http://schemas.microsoft.com/office/2019/extlst" xmlns:r="http://schemas.openxmlformats.org/officeDocument/2006/relationships" xmlns:m="http://schemas.openxmlformats.org/officeDocument/2006/math" xmlns:v="urn:schemas-microsoft-com:vml" xmlns:wp14="http://schemas.microsoft.com/office/word/2010/wordprocessingDrawing" xmlns:wp="http://schemas.openxmlformats.org/drawingml/2006/wordprocessingDrawing" xmlns:w10="urn:schemas-microsoft-com:office:word" xmlns:w="http://schemas.openxmlformats.org/wordprocessingml/2006/main" xmlns:w14="http://schemas.microsoft.com/office/word/2010/wordml" xmlns:w15="http://schemas.microsoft.com/office/word/2012/wordml" xmlns:w16cex="http://schemas.microsoft.com/office/word/2018/wordml/cex" xmlns:w16cid="http://schemas.microsoft.com/office/word/2016/wordml/cid" xmlns:w16="http://schemas.microsoft.com/office/word/2018/wordml" xmlns:w16sdtdh="http://schemas.microsoft.com/office/word/2020/wordml/sdtdatahash" xmlns:w16se="http://schemas.microsoft.com/office/word/2015/wordml/symex" xmlns:wpg="http://schemas.microsoft.com/office/word/2010/wordprocessingGroup" xmlns:wpi="http://schemas.microsoft.com/office/word/2010/wordprocessingInk" xmlns:wne="http://schemas.microsoft.com/office/word/2006/wordml" xmlns:wps="http://schemas.microsoft.com/office/word/2010/wordprocessingShape" mc:Ignorable="w14 w15 w16se w16cid w16 w16cex w16sdtdh wp14">
   <w:endnote w:type="separator" w:id="-1">
     <w:p>
       <w:r>
@@ -3913,12 +3800,12 @@
 </file>
 
 <file path=word/footer1.xml><?xml version="1.0" encoding="utf-8"?>
-<w:ftr xmlns:ve="http://schemas.openxmlformats.org/markup-compatibility/2006" xmlns:o="urn:schemas-microsoft-com:office:office" xmlns:r="http://schemas.openxmlformats.org/officeDocument/2006/relationships" xmlns:m="http://schemas.openxmlformats.org/officeDocument/2006/math" xmlns:v="urn:schemas-microsoft-com:vml" xmlns:wp="http://schemas.openxmlformats.org/drawingml/2006/wordprocessingDrawing" xmlns:w10="urn:schemas-microsoft-com:office:word" xmlns:w="http://schemas.openxmlformats.org/wordprocessingml/2006/main" xmlns:wne="http://schemas.microsoft.com/office/word/2006/wordml">
+<w:ftr xmlns:wpc="http://schemas.microsoft.com/office/word/2010/wordprocessingCanvas" xmlns:cx="http://schemas.microsoft.com/office/drawing/2014/chartex" xmlns:cx1="http://schemas.microsoft.com/office/drawing/2015/9/8/chartex" xmlns:cx2="http://schemas.microsoft.com/office/drawing/2015/10/21/chartex" xmlns:cx3="http://schemas.microsoft.com/office/drawing/2016/5/9/chartex" xmlns:cx4="http://schemas.microsoft.com/office/drawing/2016/5/10/chartex" xmlns:cx5="http://schemas.microsoft.com/office/drawing/2016/5/11/chartex" xmlns:cx6="http://schemas.microsoft.com/office/drawing/2016/5/12/chartex" xmlns:cx7="http://schemas.microsoft.com/office/drawing/2016/5/13/chartex" xmlns:cx8="http://schemas.microsoft.com/office/drawing/2016/5/14/chartex" xmlns:mc="http://schemas.openxmlformats.org/markup-compatibility/2006" xmlns:aink="http://schemas.microsoft.com/office/drawing/2016/ink" xmlns:am3d="http://schemas.microsoft.com/office/drawing/2017/model3d" xmlns:o="urn:schemas-microsoft-com:office:office" xmlns:oel="http://schemas.microsoft.com/office/2019/extlst" xmlns:r="http://schemas.openxmlformats.org/officeDocument/2006/relationships" xmlns:m="http://schemas.openxmlformats.org/officeDocument/2006/math" xmlns:v="urn:schemas-microsoft-com:vml" xmlns:wp14="http://schemas.microsoft.com/office/word/2010/wordprocessingDrawing" xmlns:wp="http://schemas.openxmlformats.org/drawingml/2006/wordprocessingDrawing" xmlns:w10="urn:schemas-microsoft-com:office:word" xmlns:w="http://schemas.openxmlformats.org/wordprocessingml/2006/main" xmlns:w14="http://schemas.microsoft.com/office/word/2010/wordml" xmlns:w15="http://schemas.microsoft.com/office/word/2012/wordml" xmlns:w16cex="http://schemas.microsoft.com/office/word/2018/wordml/cex" xmlns:w16cid="http://schemas.microsoft.com/office/word/2016/wordml/cid" xmlns:w16="http://schemas.microsoft.com/office/word/2018/wordml" xmlns:w16sdtdh="http://schemas.microsoft.com/office/word/2020/wordml/sdtdatahash" xmlns:w16se="http://schemas.microsoft.com/office/word/2015/wordml/symex" xmlns:wpg="http://schemas.microsoft.com/office/word/2010/wordprocessingGroup" xmlns:wpi="http://schemas.microsoft.com/office/word/2010/wordprocessingInk" xmlns:wne="http://schemas.microsoft.com/office/word/2006/wordml" xmlns:wps="http://schemas.microsoft.com/office/word/2010/wordprocessingShape" mc:Ignorable="w14 w15 w16se w16cid w16 w16cex w16sdtdh wp14">
   <w:tbl>
     <w:tblPr>
       <w:tblStyle w:val="Grilledutableau"/>
       <w:tblW w:w="10344" w:type="dxa"/>
-      <w:tblLook w:val="01E0"/>
+      <w:tblLook w:val="01E0" w:firstRow="1" w:lastRow="1" w:firstColumn="1" w:lastColumn="1" w:noHBand="0" w:noVBand="0"/>
     </w:tblPr>
     <w:tblGrid>
       <w:gridCol w:w="2090"/>
@@ -4087,7 +3974,7 @@
 </file>
 
 <file path=word/footnotes.xml><?xml version="1.0" encoding="utf-8"?>
-<w:footnotes xmlns:ve="http://schemas.openxmlformats.org/markup-compatibility/2006" xmlns:o="urn:schemas-microsoft-com:office:office" xmlns:r="http://schemas.openxmlformats.org/officeDocument/2006/relationships" xmlns:m="http://schemas.openxmlformats.org/officeDocument/2006/math" xmlns:v="urn:schemas-microsoft-com:vml" xmlns:wp="http://schemas.openxmlformats.org/drawingml/2006/wordprocessingDrawing" xmlns:w10="urn:schemas-microsoft-com:office:word" xmlns:w="http://schemas.openxmlformats.org/wordprocessingml/2006/main" xmlns:wne="http://schemas.microsoft.com/office/word/2006/wordml">
+<w:footnotes xmlns:wpc="http://schemas.microsoft.com/office/word/2010/wordprocessingCanvas" xmlns:cx="http://schemas.microsoft.com/office/drawing/2014/chartex" xmlns:cx1="http://schemas.microsoft.com/office/drawing/2015/9/8/chartex" xmlns:cx2="http://schemas.microsoft.com/office/drawing/2015/10/21/chartex" xmlns:cx3="http://schemas.microsoft.com/office/drawing/2016/5/9/chartex" xmlns:cx4="http://schemas.microsoft.com/office/drawing/2016/5/10/chartex" xmlns:cx5="http://schemas.microsoft.com/office/drawing/2016/5/11/chartex" xmlns:cx6="http://schemas.microsoft.com/office/drawing/2016/5/12/chartex" xmlns:cx7="http://schemas.microsoft.com/office/drawing/2016/5/13/chartex" xmlns:cx8="http://schemas.microsoft.com/office/drawing/2016/5/14/chartex" xmlns:mc="http://schemas.openxmlformats.org/markup-compatibility/2006" xmlns:aink="http://schemas.microsoft.com/office/drawing/2016/ink" xmlns:am3d="http://schemas.microsoft.com/office/drawing/2017/model3d" xmlns:o="urn:schemas-microsoft-com:office:office" xmlns:oel="http://schemas.microsoft.com/office/2019/extlst" xmlns:r="http://schemas.openxmlformats.org/officeDocument/2006/relationships" xmlns:m="http://schemas.openxmlformats.org/officeDocument/2006/math" xmlns:v="urn:schemas-microsoft-com:vml" xmlns:wp14="http://schemas.microsoft.com/office/word/2010/wordprocessingDrawing" xmlns:wp="http://schemas.openxmlformats.org/drawingml/2006/wordprocessingDrawing" xmlns:w10="urn:schemas-microsoft-com:office:word" xmlns:w="http://schemas.openxmlformats.org/wordprocessingml/2006/main" xmlns:w14="http://schemas.microsoft.com/office/word/2010/wordml" xmlns:w15="http://schemas.microsoft.com/office/word/2012/wordml" xmlns:w16cex="http://schemas.microsoft.com/office/word/2018/wordml/cex" xmlns:w16cid="http://schemas.microsoft.com/office/word/2016/wordml/cid" xmlns:w16="http://schemas.microsoft.com/office/word/2018/wordml" xmlns:w16sdtdh="http://schemas.microsoft.com/office/word/2020/wordml/sdtdatahash" xmlns:w16se="http://schemas.microsoft.com/office/word/2015/wordml/symex" xmlns:wpg="http://schemas.microsoft.com/office/word/2010/wordprocessingGroup" xmlns:wpi="http://schemas.microsoft.com/office/word/2010/wordprocessingInk" xmlns:wne="http://schemas.microsoft.com/office/word/2006/wordml" xmlns:wps="http://schemas.microsoft.com/office/word/2010/wordprocessingShape" mc:Ignorable="w14 w15 w16se w16cid w16 w16cex w16sdtdh wp14">
   <w:footnote w:type="separator" w:id="-1">
     <w:p>
       <w:r>
@@ -4106,8 +3993,8 @@
 </file>
 
 <file path=word/numbering.xml><?xml version="1.0" encoding="utf-8"?>
-<w:numbering xmlns:ve="http://schemas.openxmlformats.org/markup-compatibility/2006" xmlns:o="urn:schemas-microsoft-com:office:office" xmlns:r="http://schemas.openxmlformats.org/officeDocument/2006/relationships" xmlns:m="http://schemas.openxmlformats.org/officeDocument/2006/math" xmlns:v="urn:schemas-microsoft-com:vml" xmlns:wp="http://schemas.openxmlformats.org/drawingml/2006/wordprocessingDrawing" xmlns:w10="urn:schemas-microsoft-com:office:word" xmlns:w="http://schemas.openxmlformats.org/wordprocessingml/2006/main" xmlns:wne="http://schemas.microsoft.com/office/word/2006/wordml">
-  <w:abstractNum w:abstractNumId="0">
+<w:numbering xmlns:wpc="http://schemas.microsoft.com/office/word/2010/wordprocessingCanvas" xmlns:cx="http://schemas.microsoft.com/office/drawing/2014/chartex" xmlns:cx1="http://schemas.microsoft.com/office/drawing/2015/9/8/chartex" xmlns:cx2="http://schemas.microsoft.com/office/drawing/2015/10/21/chartex" xmlns:cx3="http://schemas.microsoft.com/office/drawing/2016/5/9/chartex" xmlns:cx4="http://schemas.microsoft.com/office/drawing/2016/5/10/chartex" xmlns:cx5="http://schemas.microsoft.com/office/drawing/2016/5/11/chartex" xmlns:cx6="http://schemas.microsoft.com/office/drawing/2016/5/12/chartex" xmlns:cx7="http://schemas.microsoft.com/office/drawing/2016/5/13/chartex" xmlns:cx8="http://schemas.microsoft.com/office/drawing/2016/5/14/chartex" xmlns:mc="http://schemas.openxmlformats.org/markup-compatibility/2006" xmlns:aink="http://schemas.microsoft.com/office/drawing/2016/ink" xmlns:am3d="http://schemas.microsoft.com/office/drawing/2017/model3d" xmlns:o="urn:schemas-microsoft-com:office:office" xmlns:oel="http://schemas.microsoft.com/office/2019/extlst" xmlns:r="http://schemas.openxmlformats.org/officeDocument/2006/relationships" xmlns:m="http://schemas.openxmlformats.org/officeDocument/2006/math" xmlns:v="urn:schemas-microsoft-com:vml" xmlns:wp14="http://schemas.microsoft.com/office/word/2010/wordprocessingDrawing" xmlns:wp="http://schemas.openxmlformats.org/drawingml/2006/wordprocessingDrawing" xmlns:w10="urn:schemas-microsoft-com:office:word" xmlns:w="http://schemas.openxmlformats.org/wordprocessingml/2006/main" xmlns:w14="http://schemas.microsoft.com/office/word/2010/wordml" xmlns:w15="http://schemas.microsoft.com/office/word/2012/wordml" xmlns:w16cex="http://schemas.microsoft.com/office/word/2018/wordml/cex" xmlns:w16cid="http://schemas.microsoft.com/office/word/2016/wordml/cid" xmlns:w16="http://schemas.microsoft.com/office/word/2018/wordml" xmlns:w16sdtdh="http://schemas.microsoft.com/office/word/2020/wordml/sdtdatahash" xmlns:w16se="http://schemas.microsoft.com/office/word/2015/wordml/symex" xmlns:wpg="http://schemas.microsoft.com/office/word/2010/wordprocessingGroup" xmlns:wpi="http://schemas.microsoft.com/office/word/2010/wordprocessingInk" xmlns:wne="http://schemas.microsoft.com/office/word/2006/wordml" xmlns:wps="http://schemas.microsoft.com/office/word/2010/wordprocessingShape" mc:Ignorable="w14 w15 w16se w16cid w16 w16cex w16sdtdh wp14">
+  <w:abstractNum w:abstractNumId="0" w15:restartNumberingAfterBreak="0">
     <w:nsid w:val="1CB332D5"/>
     <w:multiLevelType w:val="hybridMultilevel"/>
     <w:tmpl w:val="BFD4A876"/>
@@ -4220,7 +4107,7 @@
       </w:rPr>
     </w:lvl>
   </w:abstractNum>
-  <w:abstractNum w:abstractNumId="1">
+  <w:abstractNum w:abstractNumId="1" w15:restartNumberingAfterBreak="0">
     <w:nsid w:val="2C062A34"/>
     <w:multiLevelType w:val="multilevel"/>
     <w:tmpl w:val="6974EF5E"/>
@@ -4369,7 +4256,7 @@
       </w:rPr>
     </w:lvl>
   </w:abstractNum>
-  <w:abstractNum w:abstractNumId="2">
+  <w:abstractNum w:abstractNumId="2" w15:restartNumberingAfterBreak="0">
     <w:nsid w:val="356B0CDA"/>
     <w:multiLevelType w:val="hybridMultilevel"/>
     <w:tmpl w:val="1110F918"/>
@@ -4481,7 +4368,7 @@
       </w:rPr>
     </w:lvl>
   </w:abstractNum>
-  <w:abstractNum w:abstractNumId="3">
+  <w:abstractNum w:abstractNumId="3" w15:restartNumberingAfterBreak="0">
     <w:nsid w:val="36267C5D"/>
     <w:multiLevelType w:val="hybridMultilevel"/>
     <w:tmpl w:val="8B162F28"/>
@@ -4594,7 +4481,7 @@
       </w:rPr>
     </w:lvl>
   </w:abstractNum>
-  <w:abstractNum w:abstractNumId="4">
+  <w:abstractNum w:abstractNumId="4" w15:restartNumberingAfterBreak="0">
     <w:nsid w:val="3ECD6E96"/>
     <w:multiLevelType w:val="hybridMultilevel"/>
     <w:tmpl w:val="91002BE2"/>
@@ -4706,7 +4593,7 @@
       </w:rPr>
     </w:lvl>
   </w:abstractNum>
-  <w:abstractNum w:abstractNumId="5">
+  <w:abstractNum w:abstractNumId="5" w15:restartNumberingAfterBreak="0">
     <w:nsid w:val="44327F9A"/>
     <w:multiLevelType w:val="hybridMultilevel"/>
     <w:tmpl w:val="3932B290"/>
@@ -4819,7 +4706,7 @@
       </w:rPr>
     </w:lvl>
   </w:abstractNum>
-  <w:abstractNum w:abstractNumId="6">
+  <w:abstractNum w:abstractNumId="6" w15:restartNumberingAfterBreak="0">
     <w:nsid w:val="59F12B93"/>
     <w:multiLevelType w:val="hybridMultilevel"/>
     <w:tmpl w:val="D86430E4"/>
@@ -4932,7 +4819,7 @@
       </w:rPr>
     </w:lvl>
   </w:abstractNum>
-  <w:abstractNum w:abstractNumId="7">
+  <w:abstractNum w:abstractNumId="7" w15:restartNumberingAfterBreak="0">
     <w:nsid w:val="5EBF11EC"/>
     <w:multiLevelType w:val="multilevel"/>
     <w:tmpl w:val="736A13FE"/>
@@ -5081,7 +4968,7 @@
       </w:rPr>
     </w:lvl>
   </w:abstractNum>
-  <w:abstractNum w:abstractNumId="8">
+  <w:abstractNum w:abstractNumId="8" w15:restartNumberingAfterBreak="0">
     <w:nsid w:val="6136161F"/>
     <w:multiLevelType w:val="multilevel"/>
     <w:tmpl w:val="B21662BC"/>
@@ -5230,7 +5117,7 @@
       </w:rPr>
     </w:lvl>
   </w:abstractNum>
-  <w:abstractNum w:abstractNumId="9">
+  <w:abstractNum w:abstractNumId="9" w15:restartNumberingAfterBreak="0">
     <w:nsid w:val="657346E0"/>
     <w:multiLevelType w:val="hybridMultilevel"/>
     <w:tmpl w:val="5FA6E31A"/>
@@ -5343,7 +5230,7 @@
       </w:rPr>
     </w:lvl>
   </w:abstractNum>
-  <w:abstractNum w:abstractNumId="10">
+  <w:abstractNum w:abstractNumId="10" w15:restartNumberingAfterBreak="0">
     <w:nsid w:val="7CAF221B"/>
     <w:multiLevelType w:val="hybridMultilevel"/>
     <w:tmpl w:val="41BE642A"/>
@@ -5456,7 +5343,7 @@
       </w:rPr>
     </w:lvl>
   </w:abstractNum>
-  <w:abstractNum w:abstractNumId="11">
+  <w:abstractNum w:abstractNumId="11" w15:restartNumberingAfterBreak="0">
     <w:nsid w:val="7F6C2154"/>
     <w:multiLevelType w:val="multilevel"/>
     <w:tmpl w:val="45DEDA0C"/>
@@ -5569,47 +5456,47 @@
       </w:pPr>
     </w:lvl>
   </w:abstractNum>
-  <w:num w:numId="1">
+  <w:num w:numId="1" w16cid:durableId="2050571805">
     <w:abstractNumId w:val="11"/>
   </w:num>
-  <w:num w:numId="2">
+  <w:num w:numId="2" w16cid:durableId="1959946544">
     <w:abstractNumId w:val="8"/>
   </w:num>
-  <w:num w:numId="3">
+  <w:num w:numId="3" w16cid:durableId="896863416">
     <w:abstractNumId w:val="1"/>
   </w:num>
-  <w:num w:numId="4">
+  <w:num w:numId="4" w16cid:durableId="856456936">
     <w:abstractNumId w:val="5"/>
   </w:num>
-  <w:num w:numId="5">
+  <w:num w:numId="5" w16cid:durableId="708335511">
     <w:abstractNumId w:val="10"/>
   </w:num>
-  <w:num w:numId="6">
+  <w:num w:numId="6" w16cid:durableId="1495144028">
     <w:abstractNumId w:val="9"/>
   </w:num>
-  <w:num w:numId="7">
+  <w:num w:numId="7" w16cid:durableId="420491384">
     <w:abstractNumId w:val="2"/>
   </w:num>
-  <w:num w:numId="8">
+  <w:num w:numId="8" w16cid:durableId="336153721">
     <w:abstractNumId w:val="4"/>
   </w:num>
-  <w:num w:numId="9">
+  <w:num w:numId="9" w16cid:durableId="161245280">
     <w:abstractNumId w:val="0"/>
   </w:num>
-  <w:num w:numId="10">
+  <w:num w:numId="10" w16cid:durableId="1763140372">
     <w:abstractNumId w:val="3"/>
   </w:num>
-  <w:num w:numId="11">
+  <w:num w:numId="11" w16cid:durableId="315886964">
     <w:abstractNumId w:val="7"/>
   </w:num>
-  <w:num w:numId="12">
+  <w:num w:numId="12" w16cid:durableId="1552308053">
     <w:abstractNumId w:val="6"/>
   </w:num>
 </w:numbering>
 </file>
 
 <file path=word/styles.xml><?xml version="1.0" encoding="utf-8"?>
-<w:styles xmlns:r="http://schemas.openxmlformats.org/officeDocument/2006/relationships" xmlns:w="http://schemas.openxmlformats.org/wordprocessingml/2006/main">
+<w:styles xmlns:mc="http://schemas.openxmlformats.org/markup-compatibility/2006" xmlns:r="http://schemas.openxmlformats.org/officeDocument/2006/relationships" xmlns:w="http://schemas.openxmlformats.org/wordprocessingml/2006/main" xmlns:w14="http://schemas.microsoft.com/office/word/2010/wordml" xmlns:w15="http://schemas.microsoft.com/office/word/2012/wordml" xmlns:w16cex="http://schemas.microsoft.com/office/word/2018/wordml/cex" xmlns:w16cid="http://schemas.microsoft.com/office/word/2016/wordml/cid" xmlns:w16="http://schemas.microsoft.com/office/word/2018/wordml" xmlns:w16sdtdh="http://schemas.microsoft.com/office/word/2020/wordml/sdtdatahash" xmlns:w16se="http://schemas.microsoft.com/office/word/2015/wordml/symex" mc:Ignorable="w14 w15 w16se w16cid w16 w16cex w16sdtdh">
   <w:docDefaults>
     <w:rPrDefault>
       <w:rPr>
@@ -5619,146 +5506,375 @@
     </w:rPrDefault>
     <w:pPrDefault/>
   </w:docDefaults>
-  <w:latentStyles w:defLockedState="0" w:defUIPriority="0" w:defSemiHidden="1" w:defUnhideWhenUsed="1" w:defQFormat="0" w:count="267">
-    <w:lsdException w:name="Normal" w:semiHidden="0" w:unhideWhenUsed="0" w:qFormat="1"/>
-    <w:lsdException w:name="heading 1" w:semiHidden="0" w:unhideWhenUsed="0" w:qFormat="1"/>
-    <w:lsdException w:name="heading 2" w:semiHidden="0" w:unhideWhenUsed="0" w:qFormat="1"/>
-    <w:lsdException w:name="heading 3" w:uiPriority="9" w:qFormat="1"/>
-    <w:lsdException w:name="heading 4" w:qFormat="1"/>
-    <w:lsdException w:name="heading 5" w:qFormat="1"/>
-    <w:lsdException w:name="heading 6" w:qFormat="1"/>
-    <w:lsdException w:name="heading 7" w:qFormat="1"/>
-    <w:lsdException w:name="heading 8" w:qFormat="1"/>
-    <w:lsdException w:name="heading 9" w:qFormat="1"/>
-    <w:lsdException w:name="caption" w:qFormat="1"/>
-    <w:lsdException w:name="macro" w:semiHidden="0" w:unhideWhenUsed="0"/>
-    <w:lsdException w:name="List Bullet" w:semiHidden="0" w:unhideWhenUsed="0"/>
-    <w:lsdException w:name="List Number" w:semiHidden="0" w:unhideWhenUsed="0"/>
-    <w:lsdException w:name="Title" w:semiHidden="0" w:unhideWhenUsed="0" w:qFormat="1"/>
-    <w:lsdException w:name="List Continue 3" w:semiHidden="0" w:unhideWhenUsed="0"/>
-    <w:lsdException w:name="List Continue 4" w:semiHidden="0" w:unhideWhenUsed="0"/>
-    <w:lsdException w:name="List Continue 5" w:semiHidden="0" w:unhideWhenUsed="0"/>
-    <w:lsdException w:name="Message Header" w:semiHidden="0" w:unhideWhenUsed="0"/>
-    <w:lsdException w:name="Subtitle" w:semiHidden="0" w:unhideWhenUsed="0" w:qFormat="1"/>
-    <w:lsdException w:name="Hyperlink" w:uiPriority="99"/>
-    <w:lsdException w:name="Strong" w:semiHidden="0" w:uiPriority="22" w:unhideWhenUsed="0" w:qFormat="1"/>
-    <w:lsdException w:name="Emphasis" w:semiHidden="0" w:uiPriority="20" w:unhideWhenUsed="0" w:qFormat="1"/>
-    <w:lsdException w:name="Normal (Web)" w:uiPriority="99" w:qFormat="1"/>
-    <w:lsdException w:name="HTML Code" w:uiPriority="99"/>
-    <w:lsdException w:name="HTML Preformatted" w:uiPriority="99"/>
-    <w:lsdException w:name="Balloon Text" w:semiHidden="0" w:unhideWhenUsed="0"/>
-    <w:lsdException w:name="Table Grid" w:uiPriority="59"/>
-    <w:lsdException w:name="Placeholder Text" w:uiPriority="99" w:unhideWhenUsed="0"/>
-    <w:lsdException w:name="No Spacing" w:semiHidden="0" w:uiPriority="1" w:unhideWhenUsed="0" w:qFormat="1"/>
-    <w:lsdException w:name="Light Shading" w:semiHidden="0" w:uiPriority="60" w:unhideWhenUsed="0"/>
-    <w:lsdException w:name="Light List" w:semiHidden="0" w:uiPriority="61" w:unhideWhenUsed="0"/>
-    <w:lsdException w:name="Light Grid" w:semiHidden="0" w:uiPriority="62" w:unhideWhenUsed="0"/>
-    <w:lsdException w:name="Medium Shading 1" w:semiHidden="0" w:uiPriority="63" w:unhideWhenUsed="0"/>
-    <w:lsdException w:name="Medium Shading 2" w:semiHidden="0" w:uiPriority="64" w:unhideWhenUsed="0"/>
-    <w:lsdException w:name="Medium List 1" w:semiHidden="0" w:uiPriority="65" w:unhideWhenUsed="0"/>
-    <w:lsdException w:name="Medium List 2" w:semiHidden="0" w:uiPriority="66" w:unhideWhenUsed="0"/>
-    <w:lsdException w:name="Medium Grid 1" w:semiHidden="0" w:uiPriority="67" w:unhideWhenUsed="0"/>
-    <w:lsdException w:name="Medium Grid 2" w:semiHidden="0" w:uiPriority="68" w:unhideWhenUsed="0"/>
-    <w:lsdException w:name="Medium Grid 3" w:semiHidden="0" w:uiPriority="69" w:unhideWhenUsed="0"/>
-    <w:lsdException w:name="Dark List" w:semiHidden="0" w:uiPriority="70" w:unhideWhenUsed="0"/>
-    <w:lsdException w:name="Colorful Shading" w:semiHidden="0" w:uiPriority="71" w:unhideWhenUsed="0"/>
-    <w:lsdException w:name="Colorful List" w:semiHidden="0" w:uiPriority="72" w:unhideWhenUsed="0"/>
-    <w:lsdException w:name="Colorful Grid" w:semiHidden="0" w:uiPriority="73" w:unhideWhenUsed="0"/>
-    <w:lsdException w:name="Light Shading Accent 1" w:semiHidden="0" w:uiPriority="60" w:unhideWhenUsed="0"/>
-    <w:lsdException w:name="Light List Accent 1" w:semiHidden="0" w:uiPriority="61" w:unhideWhenUsed="0"/>
-    <w:lsdException w:name="Light Grid Accent 1" w:semiHidden="0" w:uiPriority="62" w:unhideWhenUsed="0"/>
-    <w:lsdException w:name="Medium Shading 1 Accent 1" w:semiHidden="0" w:uiPriority="63" w:unhideWhenUsed="0"/>
-    <w:lsdException w:name="Medium Shading 2 Accent 1" w:semiHidden="0" w:uiPriority="64" w:unhideWhenUsed="0"/>
-    <w:lsdException w:name="Medium List 1 Accent 1" w:semiHidden="0" w:uiPriority="65" w:unhideWhenUsed="0"/>
-    <w:lsdException w:name="Revision" w:uiPriority="99" w:unhideWhenUsed="0"/>
-    <w:lsdException w:name="List Paragraph" w:semiHidden="0" w:uiPriority="34" w:unhideWhenUsed="0" w:qFormat="1"/>
-    <w:lsdException w:name="Quote" w:semiHidden="0" w:uiPriority="29" w:unhideWhenUsed="0" w:qFormat="1"/>
-    <w:lsdException w:name="Intense Quote" w:semiHidden="0" w:uiPriority="30" w:unhideWhenUsed="0" w:qFormat="1"/>
-    <w:lsdException w:name="Medium List 2 Accent 1" w:semiHidden="0" w:uiPriority="66" w:unhideWhenUsed="0"/>
-    <w:lsdException w:name="Medium Grid 1 Accent 1" w:semiHidden="0" w:uiPriority="67" w:unhideWhenUsed="0"/>
-    <w:lsdException w:name="Medium Grid 2 Accent 1" w:semiHidden="0" w:uiPriority="68" w:unhideWhenUsed="0"/>
-    <w:lsdException w:name="Medium Grid 3 Accent 1" w:semiHidden="0" w:uiPriority="69" w:unhideWhenUsed="0"/>
-    <w:lsdException w:name="Dark List Accent 1" w:semiHidden="0" w:uiPriority="70" w:unhideWhenUsed="0"/>
-    <w:lsdException w:name="Colorful Shading Accent 1" w:semiHidden="0" w:uiPriority="71" w:unhideWhenUsed="0"/>
-    <w:lsdException w:name="Colorful List Accent 1" w:semiHidden="0" w:uiPriority="72" w:unhideWhenUsed="0"/>
-    <w:lsdException w:name="Colorful Grid Accent 1" w:semiHidden="0" w:uiPriority="73" w:unhideWhenUsed="0"/>
-    <w:lsdException w:name="Light Shading Accent 2" w:semiHidden="0" w:uiPriority="60" w:unhideWhenUsed="0"/>
-    <w:lsdException w:name="Light List Accent 2" w:semiHidden="0" w:uiPriority="61" w:unhideWhenUsed="0"/>
-    <w:lsdException w:name="Light Grid Accent 2" w:semiHidden="0" w:uiPriority="62" w:unhideWhenUsed="0"/>
-    <w:lsdException w:name="Medium Shading 1 Accent 2" w:semiHidden="0" w:uiPriority="63" w:unhideWhenUsed="0"/>
-    <w:lsdException w:name="Medium Shading 2 Accent 2" w:semiHidden="0" w:uiPriority="64" w:unhideWhenUsed="0"/>
-    <w:lsdException w:name="Medium List 1 Accent 2" w:semiHidden="0" w:uiPriority="65" w:unhideWhenUsed="0"/>
-    <w:lsdException w:name="Medium List 2 Accent 2" w:semiHidden="0" w:uiPriority="66" w:unhideWhenUsed="0"/>
-    <w:lsdException w:name="Medium Grid 1 Accent 2" w:semiHidden="0" w:uiPriority="67" w:unhideWhenUsed="0"/>
-    <w:lsdException w:name="Medium Grid 2 Accent 2" w:semiHidden="0" w:uiPriority="68" w:unhideWhenUsed="0"/>
-    <w:lsdException w:name="Medium Grid 3 Accent 2" w:semiHidden="0" w:uiPriority="69" w:unhideWhenUsed="0"/>
-    <w:lsdException w:name="Dark List Accent 2" w:semiHidden="0" w:uiPriority="70" w:unhideWhenUsed="0"/>
-    <w:lsdException w:name="Colorful Shading Accent 2" w:semiHidden="0" w:uiPriority="71" w:unhideWhenUsed="0"/>
-    <w:lsdException w:name="Colorful List Accent 2" w:semiHidden="0" w:uiPriority="72" w:unhideWhenUsed="0"/>
-    <w:lsdException w:name="Colorful Grid Accent 2" w:semiHidden="0" w:uiPriority="73" w:unhideWhenUsed="0"/>
-    <w:lsdException w:name="Light Shading Accent 3" w:semiHidden="0" w:uiPriority="60" w:unhideWhenUsed="0"/>
-    <w:lsdException w:name="Light List Accent 3" w:semiHidden="0" w:uiPriority="61" w:unhideWhenUsed="0"/>
-    <w:lsdException w:name="Light Grid Accent 3" w:semiHidden="0" w:uiPriority="62" w:unhideWhenUsed="0"/>
-    <w:lsdException w:name="Medium Shading 1 Accent 3" w:semiHidden="0" w:uiPriority="63" w:unhideWhenUsed="0"/>
-    <w:lsdException w:name="Medium Shading 2 Accent 3" w:semiHidden="0" w:uiPriority="64" w:unhideWhenUsed="0"/>
-    <w:lsdException w:name="Medium List 1 Accent 3" w:semiHidden="0" w:uiPriority="65" w:unhideWhenUsed="0"/>
-    <w:lsdException w:name="Medium List 2 Accent 3" w:semiHidden="0" w:uiPriority="66" w:unhideWhenUsed="0"/>
-    <w:lsdException w:name="Medium Grid 1 Accent 3" w:semiHidden="0" w:uiPriority="67" w:unhideWhenUsed="0"/>
-    <w:lsdException w:name="Medium Grid 2 Accent 3" w:semiHidden="0" w:uiPriority="68" w:unhideWhenUsed="0"/>
-    <w:lsdException w:name="Medium Grid 3 Accent 3" w:semiHidden="0" w:uiPriority="69" w:unhideWhenUsed="0"/>
-    <w:lsdException w:name="Dark List Accent 3" w:semiHidden="0" w:uiPriority="70" w:unhideWhenUsed="0"/>
-    <w:lsdException w:name="Colorful Shading Accent 3" w:semiHidden="0" w:uiPriority="71" w:unhideWhenUsed="0"/>
-    <w:lsdException w:name="Colorful List Accent 3" w:semiHidden="0" w:uiPriority="72" w:unhideWhenUsed="0"/>
-    <w:lsdException w:name="Colorful Grid Accent 3" w:semiHidden="0" w:uiPriority="73" w:unhideWhenUsed="0"/>
-    <w:lsdException w:name="Light Shading Accent 4" w:semiHidden="0" w:uiPriority="60" w:unhideWhenUsed="0"/>
-    <w:lsdException w:name="Light List Accent 4" w:semiHidden="0" w:uiPriority="61" w:unhideWhenUsed="0"/>
-    <w:lsdException w:name="Light Grid Accent 4" w:semiHidden="0" w:uiPriority="62" w:unhideWhenUsed="0"/>
-    <w:lsdException w:name="Medium Shading 1 Accent 4" w:semiHidden="0" w:uiPriority="63" w:unhideWhenUsed="0"/>
-    <w:lsdException w:name="Medium Shading 2 Accent 4" w:semiHidden="0" w:uiPriority="64" w:unhideWhenUsed="0"/>
-    <w:lsdException w:name="Medium List 1 Accent 4" w:semiHidden="0" w:uiPriority="65" w:unhideWhenUsed="0"/>
-    <w:lsdException w:name="Medium List 2 Accent 4" w:semiHidden="0" w:uiPriority="66" w:unhideWhenUsed="0"/>
-    <w:lsdException w:name="Medium Grid 1 Accent 4" w:semiHidden="0" w:uiPriority="67" w:unhideWhenUsed="0"/>
-    <w:lsdException w:name="Medium Grid 2 Accent 4" w:semiHidden="0" w:uiPriority="68" w:unhideWhenUsed="0"/>
-    <w:lsdException w:name="Medium Grid 3 Accent 4" w:semiHidden="0" w:uiPriority="69" w:unhideWhenUsed="0"/>
-    <w:lsdException w:name="Dark List Accent 4" w:semiHidden="0" w:uiPriority="70" w:unhideWhenUsed="0"/>
-    <w:lsdException w:name="Colorful Shading Accent 4" w:semiHidden="0" w:uiPriority="71" w:unhideWhenUsed="0"/>
-    <w:lsdException w:name="Colorful List Accent 4" w:semiHidden="0" w:uiPriority="72" w:unhideWhenUsed="0"/>
-    <w:lsdException w:name="Colorful Grid Accent 4" w:semiHidden="0" w:uiPriority="73" w:unhideWhenUsed="0"/>
-    <w:lsdException w:name="Light Shading Accent 5" w:semiHidden="0" w:uiPriority="60" w:unhideWhenUsed="0"/>
-    <w:lsdException w:name="Light List Accent 5" w:semiHidden="0" w:uiPriority="61" w:unhideWhenUsed="0"/>
-    <w:lsdException w:name="Light Grid Accent 5" w:semiHidden="0" w:uiPriority="62" w:unhideWhenUsed="0"/>
-    <w:lsdException w:name="Medium Shading 1 Accent 5" w:semiHidden="0" w:uiPriority="63" w:unhideWhenUsed="0"/>
-    <w:lsdException w:name="Medium Shading 2 Accent 5" w:semiHidden="0" w:uiPriority="64" w:unhideWhenUsed="0"/>
-    <w:lsdException w:name="Medium List 1 Accent 5" w:semiHidden="0" w:uiPriority="65" w:unhideWhenUsed="0"/>
-    <w:lsdException w:name="Medium List 2 Accent 5" w:semiHidden="0" w:uiPriority="66" w:unhideWhenUsed="0"/>
-    <w:lsdException w:name="Medium Grid 1 Accent 5" w:semiHidden="0" w:uiPriority="67" w:unhideWhenUsed="0"/>
-    <w:lsdException w:name="Medium Grid 2 Accent 5" w:semiHidden="0" w:uiPriority="68" w:unhideWhenUsed="0"/>
-    <w:lsdException w:name="Medium Grid 3 Accent 5" w:semiHidden="0" w:uiPriority="69" w:unhideWhenUsed="0"/>
-    <w:lsdException w:name="Dark List Accent 5" w:semiHidden="0" w:uiPriority="70" w:unhideWhenUsed="0"/>
-    <w:lsdException w:name="Colorful Shading Accent 5" w:semiHidden="0" w:uiPriority="71" w:unhideWhenUsed="0"/>
-    <w:lsdException w:name="Colorful List Accent 5" w:semiHidden="0" w:uiPriority="72" w:unhideWhenUsed="0"/>
-    <w:lsdException w:name="Colorful Grid Accent 5" w:semiHidden="0" w:uiPriority="73" w:unhideWhenUsed="0"/>
-    <w:lsdException w:name="Light Shading Accent 6" w:semiHidden="0" w:uiPriority="60" w:unhideWhenUsed="0"/>
-    <w:lsdException w:name="Light List Accent 6" w:semiHidden="0" w:uiPriority="61" w:unhideWhenUsed="0"/>
-    <w:lsdException w:name="Light Grid Accent 6" w:semiHidden="0" w:uiPriority="62" w:unhideWhenUsed="0"/>
-    <w:lsdException w:name="Medium Shading 1 Accent 6" w:semiHidden="0" w:uiPriority="63" w:unhideWhenUsed="0"/>
-    <w:lsdException w:name="Medium Shading 2 Accent 6" w:semiHidden="0" w:uiPriority="64" w:unhideWhenUsed="0"/>
-    <w:lsdException w:name="Medium List 1 Accent 6" w:semiHidden="0" w:uiPriority="65" w:unhideWhenUsed="0"/>
-    <w:lsdException w:name="Medium List 2 Accent 6" w:semiHidden="0" w:uiPriority="66" w:unhideWhenUsed="0"/>
-    <w:lsdException w:name="Medium Grid 1 Accent 6" w:semiHidden="0" w:uiPriority="67" w:unhideWhenUsed="0"/>
-    <w:lsdException w:name="Medium Grid 2 Accent 6" w:semiHidden="0" w:uiPriority="68" w:unhideWhenUsed="0"/>
-    <w:lsdException w:name="Medium Grid 3 Accent 6" w:semiHidden="0" w:uiPriority="69" w:unhideWhenUsed="0"/>
-    <w:lsdException w:name="Dark List Accent 6" w:semiHidden="0" w:uiPriority="70" w:unhideWhenUsed="0"/>
-    <w:lsdException w:name="Colorful Shading Accent 6" w:semiHidden="0" w:uiPriority="71" w:unhideWhenUsed="0"/>
-    <w:lsdException w:name="Colorful List Accent 6" w:semiHidden="0" w:uiPriority="72" w:unhideWhenUsed="0"/>
-    <w:lsdException w:name="Colorful Grid Accent 6" w:semiHidden="0" w:uiPriority="73" w:unhideWhenUsed="0"/>
-    <w:lsdException w:name="Subtle Emphasis" w:semiHidden="0" w:uiPriority="19" w:unhideWhenUsed="0" w:qFormat="1"/>
-    <w:lsdException w:name="Intense Emphasis" w:semiHidden="0" w:uiPriority="21" w:unhideWhenUsed="0" w:qFormat="1"/>
-    <w:lsdException w:name="Subtle Reference" w:semiHidden="0" w:uiPriority="31" w:unhideWhenUsed="0" w:qFormat="1"/>
-    <w:lsdException w:name="Intense Reference" w:semiHidden="0" w:uiPriority="32" w:unhideWhenUsed="0" w:qFormat="1"/>
-    <w:lsdException w:name="Book Title" w:semiHidden="0" w:uiPriority="33" w:unhideWhenUsed="0" w:qFormat="1"/>
-    <w:lsdException w:name="Bibliography" w:uiPriority="37"/>
-    <w:lsdException w:name="TOC Heading" w:uiPriority="39" w:qFormat="1"/>
+  <w:latentStyles w:defLockedState="0" w:defUIPriority="0" w:defSemiHidden="0" w:defUnhideWhenUsed="0" w:defQFormat="0" w:count="376">
+    <w:lsdException w:name="Normal" w:qFormat="1"/>
+    <w:lsdException w:name="heading 1" w:qFormat="1"/>
+    <w:lsdException w:name="heading 2" w:qFormat="1"/>
+    <w:lsdException w:name="heading 3" w:semiHidden="1" w:uiPriority="9" w:unhideWhenUsed="1" w:qFormat="1"/>
+    <w:lsdException w:name="heading 4" w:semiHidden="1" w:unhideWhenUsed="1" w:qFormat="1"/>
+    <w:lsdException w:name="heading 5" w:semiHidden="1" w:unhideWhenUsed="1" w:qFormat="1"/>
+    <w:lsdException w:name="heading 6" w:semiHidden="1" w:unhideWhenUsed="1" w:qFormat="1"/>
+    <w:lsdException w:name="heading 7" w:semiHidden="1" w:unhideWhenUsed="1" w:qFormat="1"/>
+    <w:lsdException w:name="heading 8" w:semiHidden="1" w:unhideWhenUsed="1" w:qFormat="1"/>
+    <w:lsdException w:name="heading 9" w:semiHidden="1" w:unhideWhenUsed="1" w:qFormat="1"/>
+    <w:lsdException w:name="index 1" w:semiHidden="1" w:unhideWhenUsed="1"/>
+    <w:lsdException w:name="index 2" w:semiHidden="1" w:unhideWhenUsed="1"/>
+    <w:lsdException w:name="index 3" w:semiHidden="1" w:unhideWhenUsed="1"/>
+    <w:lsdException w:name="index 4" w:semiHidden="1" w:unhideWhenUsed="1"/>
+    <w:lsdException w:name="index 5" w:semiHidden="1" w:unhideWhenUsed="1"/>
+    <w:lsdException w:name="index 6" w:semiHidden="1" w:unhideWhenUsed="1"/>
+    <w:lsdException w:name="index 7" w:semiHidden="1" w:unhideWhenUsed="1"/>
+    <w:lsdException w:name="index 8" w:semiHidden="1" w:unhideWhenUsed="1"/>
+    <w:lsdException w:name="index 9" w:semiHidden="1" w:unhideWhenUsed="1"/>
+    <w:lsdException w:name="toc 1" w:semiHidden="1" w:unhideWhenUsed="1"/>
+    <w:lsdException w:name="toc 2" w:semiHidden="1" w:unhideWhenUsed="1"/>
+    <w:lsdException w:name="toc 3" w:semiHidden="1" w:unhideWhenUsed="1"/>
+    <w:lsdException w:name="toc 4" w:semiHidden="1" w:unhideWhenUsed="1"/>
+    <w:lsdException w:name="toc 5" w:semiHidden="1" w:unhideWhenUsed="1"/>
+    <w:lsdException w:name="toc 6" w:semiHidden="1" w:unhideWhenUsed="1"/>
+    <w:lsdException w:name="toc 7" w:semiHidden="1" w:unhideWhenUsed="1"/>
+    <w:lsdException w:name="toc 8" w:semiHidden="1" w:unhideWhenUsed="1"/>
+    <w:lsdException w:name="toc 9" w:semiHidden="1" w:unhideWhenUsed="1"/>
+    <w:lsdException w:name="Normal Indent" w:semiHidden="1" w:unhideWhenUsed="1"/>
+    <w:lsdException w:name="footnote text" w:semiHidden="1" w:unhideWhenUsed="1"/>
+    <w:lsdException w:name="annotation text" w:semiHidden="1" w:unhideWhenUsed="1"/>
+    <w:lsdException w:name="header" w:semiHidden="1" w:unhideWhenUsed="1"/>
+    <w:lsdException w:name="footer" w:semiHidden="1" w:unhideWhenUsed="1"/>
+    <w:lsdException w:name="index heading" w:semiHidden="1" w:unhideWhenUsed="1"/>
+    <w:lsdException w:name="caption" w:semiHidden="1" w:unhideWhenUsed="1" w:qFormat="1"/>
+    <w:lsdException w:name="table of figures" w:semiHidden="1" w:unhideWhenUsed="1"/>
+    <w:lsdException w:name="envelope address" w:semiHidden="1" w:unhideWhenUsed="1"/>
+    <w:lsdException w:name="envelope return" w:semiHidden="1" w:unhideWhenUsed="1"/>
+    <w:lsdException w:name="footnote reference" w:semiHidden="1" w:unhideWhenUsed="1"/>
+    <w:lsdException w:name="annotation reference" w:semiHidden="1" w:unhideWhenUsed="1"/>
+    <w:lsdException w:name="line number" w:semiHidden="1" w:unhideWhenUsed="1"/>
+    <w:lsdException w:name="page number" w:semiHidden="1" w:unhideWhenUsed="1"/>
+    <w:lsdException w:name="endnote reference" w:semiHidden="1" w:unhideWhenUsed="1"/>
+    <w:lsdException w:name="endnote text" w:semiHidden="1" w:unhideWhenUsed="1"/>
+    <w:lsdException w:name="table of authorities" w:semiHidden="1" w:unhideWhenUsed="1"/>
+    <w:lsdException w:name="toa heading" w:semiHidden="1" w:unhideWhenUsed="1"/>
+    <w:lsdException w:name="List" w:semiHidden="1" w:unhideWhenUsed="1"/>
+    <w:lsdException w:name="List 2" w:semiHidden="1" w:unhideWhenUsed="1"/>
+    <w:lsdException w:name="List 3" w:semiHidden="1" w:unhideWhenUsed="1"/>
+    <w:lsdException w:name="List 4" w:semiHidden="1" w:unhideWhenUsed="1"/>
+    <w:lsdException w:name="List 5" w:semiHidden="1" w:unhideWhenUsed="1"/>
+    <w:lsdException w:name="List Bullet 2" w:semiHidden="1" w:unhideWhenUsed="1"/>
+    <w:lsdException w:name="List Bullet 3" w:semiHidden="1" w:unhideWhenUsed="1"/>
+    <w:lsdException w:name="List Bullet 4" w:semiHidden="1" w:unhideWhenUsed="1"/>
+    <w:lsdException w:name="List Bullet 5" w:semiHidden="1" w:unhideWhenUsed="1"/>
+    <w:lsdException w:name="List Number 2" w:semiHidden="1" w:unhideWhenUsed="1"/>
+    <w:lsdException w:name="List Number 3" w:semiHidden="1" w:unhideWhenUsed="1"/>
+    <w:lsdException w:name="List Number 4" w:semiHidden="1" w:unhideWhenUsed="1"/>
+    <w:lsdException w:name="List Number 5" w:semiHidden="1" w:unhideWhenUsed="1"/>
+    <w:lsdException w:name="Title" w:qFormat="1"/>
+    <w:lsdException w:name="Closing" w:semiHidden="1" w:unhideWhenUsed="1"/>
+    <w:lsdException w:name="Signature" w:semiHidden="1" w:unhideWhenUsed="1"/>
+    <w:lsdException w:name="Default Paragraph Font" w:semiHidden="1" w:unhideWhenUsed="1"/>
+    <w:lsdException w:name="Body Text" w:semiHidden="1" w:unhideWhenUsed="1"/>
+    <w:lsdException w:name="Body Text Indent" w:semiHidden="1" w:unhideWhenUsed="1"/>
+    <w:lsdException w:name="List Continue" w:semiHidden="1" w:unhideWhenUsed="1"/>
+    <w:lsdException w:name="List Continue 2" w:semiHidden="1" w:unhideWhenUsed="1"/>
+    <w:lsdException w:name="Subtitle" w:qFormat="1"/>
+    <w:lsdException w:name="Salutation" w:semiHidden="1" w:unhideWhenUsed="1"/>
+    <w:lsdException w:name="Date" w:semiHidden="1" w:unhideWhenUsed="1"/>
+    <w:lsdException w:name="Body Text First Indent" w:semiHidden="1" w:unhideWhenUsed="1"/>
+    <w:lsdException w:name="Body Text First Indent 2" w:semiHidden="1" w:unhideWhenUsed="1"/>
+    <w:lsdException w:name="Note Heading" w:semiHidden="1" w:unhideWhenUsed="1"/>
+    <w:lsdException w:name="Body Text 2" w:semiHidden="1" w:unhideWhenUsed="1"/>
+    <w:lsdException w:name="Body Text 3" w:semiHidden="1" w:unhideWhenUsed="1"/>
+    <w:lsdException w:name="Body Text Indent 2" w:semiHidden="1" w:unhideWhenUsed="1"/>
+    <w:lsdException w:name="Body Text Indent 3" w:semiHidden="1" w:unhideWhenUsed="1"/>
+    <w:lsdException w:name="Block Text" w:semiHidden="1" w:unhideWhenUsed="1"/>
+    <w:lsdException w:name="Hyperlink" w:semiHidden="1" w:uiPriority="99" w:unhideWhenUsed="1"/>
+    <w:lsdException w:name="FollowedHyperlink" w:semiHidden="1" w:unhideWhenUsed="1"/>
+    <w:lsdException w:name="Strong" w:uiPriority="22" w:qFormat="1"/>
+    <w:lsdException w:name="Emphasis" w:uiPriority="20" w:qFormat="1"/>
+    <w:lsdException w:name="Document Map" w:semiHidden="1" w:unhideWhenUsed="1"/>
+    <w:lsdException w:name="Plain Text" w:semiHidden="1" w:unhideWhenUsed="1"/>
+    <w:lsdException w:name="E-mail Signature" w:semiHidden="1" w:unhideWhenUsed="1"/>
+    <w:lsdException w:name="HTML Top of Form" w:semiHidden="1" w:unhideWhenUsed="1"/>
+    <w:lsdException w:name="HTML Bottom of Form" w:semiHidden="1" w:unhideWhenUsed="1"/>
+    <w:lsdException w:name="Normal (Web)" w:semiHidden="1" w:uiPriority="99" w:unhideWhenUsed="1" w:qFormat="1"/>
+    <w:lsdException w:name="HTML Acronym" w:semiHidden="1" w:unhideWhenUsed="1"/>
+    <w:lsdException w:name="HTML Address" w:semiHidden="1" w:unhideWhenUsed="1"/>
+    <w:lsdException w:name="HTML Cite" w:semiHidden="1" w:unhideWhenUsed="1"/>
+    <w:lsdException w:name="HTML Code" w:semiHidden="1" w:uiPriority="99" w:unhideWhenUsed="1"/>
+    <w:lsdException w:name="HTML Definition" w:semiHidden="1" w:unhideWhenUsed="1"/>
+    <w:lsdException w:name="HTML Keyboard" w:semiHidden="1" w:unhideWhenUsed="1"/>
+    <w:lsdException w:name="HTML Preformatted" w:semiHidden="1" w:uiPriority="99" w:unhideWhenUsed="1"/>
+    <w:lsdException w:name="HTML Sample" w:semiHidden="1" w:unhideWhenUsed="1"/>
+    <w:lsdException w:name="HTML Typewriter" w:semiHidden="1" w:unhideWhenUsed="1"/>
+    <w:lsdException w:name="HTML Variable" w:semiHidden="1" w:unhideWhenUsed="1"/>
+    <w:lsdException w:name="Normal Table" w:semiHidden="1" w:unhideWhenUsed="1"/>
+    <w:lsdException w:name="annotation subject" w:semiHidden="1" w:unhideWhenUsed="1"/>
+    <w:lsdException w:name="No List" w:semiHidden="1" w:unhideWhenUsed="1"/>
+    <w:lsdException w:name="Outline List 1" w:semiHidden="1" w:unhideWhenUsed="1"/>
+    <w:lsdException w:name="Outline List 2" w:semiHidden="1" w:unhideWhenUsed="1"/>
+    <w:lsdException w:name="Outline List 3" w:semiHidden="1" w:unhideWhenUsed="1"/>
+    <w:lsdException w:name="Table Simple 1" w:semiHidden="1" w:unhideWhenUsed="1"/>
+    <w:lsdException w:name="Table Simple 2" w:semiHidden="1" w:unhideWhenUsed="1"/>
+    <w:lsdException w:name="Table Simple 3" w:semiHidden="1" w:unhideWhenUsed="1"/>
+    <w:lsdException w:name="Table Classic 1" w:semiHidden="1" w:unhideWhenUsed="1"/>
+    <w:lsdException w:name="Table Classic 2" w:semiHidden="1" w:unhideWhenUsed="1"/>
+    <w:lsdException w:name="Table Classic 3" w:semiHidden="1" w:unhideWhenUsed="1"/>
+    <w:lsdException w:name="Table Classic 4" w:semiHidden="1" w:unhideWhenUsed="1"/>
+    <w:lsdException w:name="Table Colorful 1" w:semiHidden="1" w:unhideWhenUsed="1"/>
+    <w:lsdException w:name="Table Colorful 2" w:semiHidden="1" w:unhideWhenUsed="1"/>
+    <w:lsdException w:name="Table Colorful 3" w:semiHidden="1" w:unhideWhenUsed="1"/>
+    <w:lsdException w:name="Table Columns 1" w:semiHidden="1" w:unhideWhenUsed="1"/>
+    <w:lsdException w:name="Table Columns 2" w:semiHidden="1" w:unhideWhenUsed="1"/>
+    <w:lsdException w:name="Table Columns 3" w:semiHidden="1" w:unhideWhenUsed="1"/>
+    <w:lsdException w:name="Table Columns 4" w:semiHidden="1" w:unhideWhenUsed="1"/>
+    <w:lsdException w:name="Table Columns 5" w:semiHidden="1" w:unhideWhenUsed="1"/>
+    <w:lsdException w:name="Table Grid 1" w:semiHidden="1" w:unhideWhenUsed="1"/>
+    <w:lsdException w:name="Table Grid 2" w:semiHidden="1" w:unhideWhenUsed="1"/>
+    <w:lsdException w:name="Table Grid 3" w:semiHidden="1" w:unhideWhenUsed="1"/>
+    <w:lsdException w:name="Table Grid 4" w:semiHidden="1" w:unhideWhenUsed="1"/>
+    <w:lsdException w:name="Table Grid 5" w:semiHidden="1" w:unhideWhenUsed="1"/>
+    <w:lsdException w:name="Table Grid 6" w:semiHidden="1" w:unhideWhenUsed="1"/>
+    <w:lsdException w:name="Table Grid 7" w:semiHidden="1" w:unhideWhenUsed="1"/>
+    <w:lsdException w:name="Table Grid 8" w:semiHidden="1" w:unhideWhenUsed="1"/>
+    <w:lsdException w:name="Table List 1" w:semiHidden="1" w:unhideWhenUsed="1"/>
+    <w:lsdException w:name="Table List 2" w:semiHidden="1" w:unhideWhenUsed="1"/>
+    <w:lsdException w:name="Table List 3" w:semiHidden="1" w:unhideWhenUsed="1"/>
+    <w:lsdException w:name="Table List 4" w:semiHidden="1" w:unhideWhenUsed="1"/>
+    <w:lsdException w:name="Table List 5" w:semiHidden="1" w:unhideWhenUsed="1"/>
+    <w:lsdException w:name="Table List 6" w:semiHidden="1" w:unhideWhenUsed="1"/>
+    <w:lsdException w:name="Table List 7" w:semiHidden="1" w:unhideWhenUsed="1"/>
+    <w:lsdException w:name="Table List 8" w:semiHidden="1" w:unhideWhenUsed="1"/>
+    <w:lsdException w:name="Table 3D effects 1" w:semiHidden="1" w:unhideWhenUsed="1"/>
+    <w:lsdException w:name="Table 3D effects 2" w:semiHidden="1" w:unhideWhenUsed="1"/>
+    <w:lsdException w:name="Table 3D effects 3" w:semiHidden="1" w:unhideWhenUsed="1"/>
+    <w:lsdException w:name="Table Contemporary" w:semiHidden="1" w:unhideWhenUsed="1"/>
+    <w:lsdException w:name="Table Elegant" w:semiHidden="1" w:unhideWhenUsed="1"/>
+    <w:lsdException w:name="Table Professional" w:semiHidden="1" w:unhideWhenUsed="1"/>
+    <w:lsdException w:name="Table Subtle 1" w:semiHidden="1" w:unhideWhenUsed="1"/>
+    <w:lsdException w:name="Table Subtle 2" w:semiHidden="1" w:unhideWhenUsed="1"/>
+    <w:lsdException w:name="Table Web 1" w:semiHidden="1" w:unhideWhenUsed="1"/>
+    <w:lsdException w:name="Table Web 2" w:semiHidden="1" w:unhideWhenUsed="1"/>
+    <w:lsdException w:name="Table Web 3" w:semiHidden="1" w:unhideWhenUsed="1"/>
+    <w:lsdException w:name="Table Grid" w:semiHidden="1" w:uiPriority="59" w:unhideWhenUsed="1"/>
+    <w:lsdException w:name="Table Theme" w:semiHidden="1" w:unhideWhenUsed="1"/>
+    <w:lsdException w:name="Placeholder Text" w:semiHidden="1" w:uiPriority="99"/>
+    <w:lsdException w:name="No Spacing" w:uiPriority="1" w:qFormat="1"/>
+    <w:lsdException w:name="Light Shading" w:uiPriority="60"/>
+    <w:lsdException w:name="Light List" w:uiPriority="61"/>
+    <w:lsdException w:name="Light Grid" w:uiPriority="62"/>
+    <w:lsdException w:name="Medium Shading 1" w:uiPriority="63"/>
+    <w:lsdException w:name="Medium Shading 2" w:uiPriority="64"/>
+    <w:lsdException w:name="Medium List 1" w:uiPriority="65"/>
+    <w:lsdException w:name="Medium List 2" w:uiPriority="66"/>
+    <w:lsdException w:name="Medium Grid 1" w:uiPriority="67"/>
+    <w:lsdException w:name="Medium Grid 2" w:uiPriority="68"/>
+    <w:lsdException w:name="Medium Grid 3" w:uiPriority="69"/>
+    <w:lsdException w:name="Dark List" w:uiPriority="70"/>
+    <w:lsdException w:name="Colorful Shading" w:uiPriority="71"/>
+    <w:lsdException w:name="Colorful List" w:uiPriority="72"/>
+    <w:lsdException w:name="Colorful Grid" w:uiPriority="73"/>
+    <w:lsdException w:name="Light Shading Accent 1" w:uiPriority="60"/>
+    <w:lsdException w:name="Light List Accent 1" w:uiPriority="61"/>
+    <w:lsdException w:name="Light Grid Accent 1" w:uiPriority="62"/>
+    <w:lsdException w:name="Medium Shading 1 Accent 1" w:uiPriority="63"/>
+    <w:lsdException w:name="Medium Shading 2 Accent 1" w:uiPriority="64"/>
+    <w:lsdException w:name="Medium List 1 Accent 1" w:uiPriority="65"/>
+    <w:lsdException w:name="Revision" w:semiHidden="1" w:uiPriority="99"/>
+    <w:lsdException w:name="List Paragraph" w:uiPriority="34" w:qFormat="1"/>
+    <w:lsdException w:name="Quote" w:uiPriority="29" w:qFormat="1"/>
+    <w:lsdException w:name="Intense Quote" w:uiPriority="30" w:qFormat="1"/>
+    <w:lsdException w:name="Medium List 2 Accent 1" w:uiPriority="66"/>
+    <w:lsdException w:name="Medium Grid 1 Accent 1" w:uiPriority="67"/>
+    <w:lsdException w:name="Medium Grid 2 Accent 1" w:uiPriority="68"/>
+    <w:lsdException w:name="Medium Grid 3 Accent 1" w:uiPriority="69"/>
+    <w:lsdException w:name="Dark List Accent 1" w:uiPriority="70"/>
+    <w:lsdException w:name="Colorful Shading Accent 1" w:uiPriority="71"/>
+    <w:lsdException w:name="Colorful List Accent 1" w:uiPriority="72"/>
+    <w:lsdException w:name="Colorful Grid Accent 1" w:uiPriority="73"/>
+    <w:lsdException w:name="Light Shading Accent 2" w:uiPriority="60"/>
+    <w:lsdException w:name="Light List Accent 2" w:uiPriority="61"/>
+    <w:lsdException w:name="Light Grid Accent 2" w:uiPriority="62"/>
+    <w:lsdException w:name="Medium Shading 1 Accent 2" w:uiPriority="63"/>
+    <w:lsdException w:name="Medium Shading 2 Accent 2" w:uiPriority="64"/>
+    <w:lsdException w:name="Medium List 1 Accent 2" w:uiPriority="65"/>
+    <w:lsdException w:name="Medium List 2 Accent 2" w:uiPriority="66"/>
+    <w:lsdException w:name="Medium Grid 1 Accent 2" w:uiPriority="67"/>
+    <w:lsdException w:name="Medium Grid 2 Accent 2" w:uiPriority="68"/>
+    <w:lsdException w:name="Medium Grid 3 Accent 2" w:uiPriority="69"/>
+    <w:lsdException w:name="Dark List Accent 2" w:uiPriority="70"/>
+    <w:lsdException w:name="Colorful Shading Accent 2" w:uiPriority="71"/>
+    <w:lsdException w:name="Colorful List Accent 2" w:uiPriority="72"/>
+    <w:lsdException w:name="Colorful Grid Accent 2" w:uiPriority="73"/>
+    <w:lsdException w:name="Light Shading Accent 3" w:uiPriority="60"/>
+    <w:lsdException w:name="Light List Accent 3" w:uiPriority="61"/>
+    <w:lsdException w:name="Light Grid Accent 3" w:uiPriority="62"/>
+    <w:lsdException w:name="Medium Shading 1 Accent 3" w:uiPriority="63"/>
+    <w:lsdException w:name="Medium Shading 2 Accent 3" w:uiPriority="64"/>
+    <w:lsdException w:name="Medium List 1 Accent 3" w:uiPriority="65"/>
+    <w:lsdException w:name="Medium List 2 Accent 3" w:uiPriority="66"/>
+    <w:lsdException w:name="Medium Grid 1 Accent 3" w:uiPriority="67"/>
+    <w:lsdException w:name="Medium Grid 2 Accent 3" w:uiPriority="68"/>
+    <w:lsdException w:name="Medium Grid 3 Accent 3" w:uiPriority="69"/>
+    <w:lsdException w:name="Dark List Accent 3" w:uiPriority="70"/>
+    <w:lsdException w:name="Colorful Shading Accent 3" w:uiPriority="71"/>
+    <w:lsdException w:name="Colorful List Accent 3" w:uiPriority="72"/>
+    <w:lsdException w:name="Colorful Grid Accent 3" w:uiPriority="73"/>
+    <w:lsdException w:name="Light Shading Accent 4" w:uiPriority="60"/>
+    <w:lsdException w:name="Light List Accent 4" w:uiPriority="61"/>
+    <w:lsdException w:name="Light Grid Accent 4" w:uiPriority="62"/>
+    <w:lsdException w:name="Medium Shading 1 Accent 4" w:uiPriority="63"/>
+    <w:lsdException w:name="Medium Shading 2 Accent 4" w:uiPriority="64"/>
+    <w:lsdException w:name="Medium List 1 Accent 4" w:uiPriority="65"/>
+    <w:lsdException w:name="Medium List 2 Accent 4" w:uiPriority="66"/>
+    <w:lsdException w:name="Medium Grid 1 Accent 4" w:uiPriority="67"/>
+    <w:lsdException w:name="Medium Grid 2 Accent 4" w:uiPriority="68"/>
+    <w:lsdException w:name="Medium Grid 3 Accent 4" w:uiPriority="69"/>
+    <w:lsdException w:name="Dark List Accent 4" w:uiPriority="70"/>
+    <w:lsdException w:name="Colorful Shading Accent 4" w:uiPriority="71"/>
+    <w:lsdException w:name="Colorful List Accent 4" w:uiPriority="72"/>
+    <w:lsdException w:name="Colorful Grid Accent 4" w:uiPriority="73"/>
+    <w:lsdException w:name="Light Shading Accent 5" w:uiPriority="60"/>
+    <w:lsdException w:name="Light List Accent 5" w:uiPriority="61"/>
+    <w:lsdException w:name="Light Grid Accent 5" w:uiPriority="62"/>
+    <w:lsdException w:name="Medium Shading 1 Accent 5" w:uiPriority="63"/>
+    <w:lsdException w:name="Medium Shading 2 Accent 5" w:uiPriority="64"/>
+    <w:lsdException w:name="Medium List 1 Accent 5" w:uiPriority="65"/>
+    <w:lsdException w:name="Medium List 2 Accent 5" w:uiPriority="66"/>
+    <w:lsdException w:name="Medium Grid 1 Accent 5" w:uiPriority="67"/>
+    <w:lsdException w:name="Medium Grid 2 Accent 5" w:uiPriority="68"/>
+    <w:lsdException w:name="Medium Grid 3 Accent 5" w:uiPriority="69"/>
+    <w:lsdException w:name="Dark List Accent 5" w:uiPriority="70"/>
+    <w:lsdException w:name="Colorful Shading Accent 5" w:uiPriority="71"/>
+    <w:lsdException w:name="Colorful List Accent 5" w:uiPriority="72"/>
+    <w:lsdException w:name="Colorful Grid Accent 5" w:uiPriority="73"/>
+    <w:lsdException w:name="Light Shading Accent 6" w:uiPriority="60"/>
+    <w:lsdException w:name="Light List Accent 6" w:uiPriority="61"/>
+    <w:lsdException w:name="Light Grid Accent 6" w:uiPriority="62"/>
+    <w:lsdException w:name="Medium Shading 1 Accent 6" w:uiPriority="63"/>
+    <w:lsdException w:name="Medium Shading 2 Accent 6" w:uiPriority="64"/>
+    <w:lsdException w:name="Medium List 1 Accent 6" w:uiPriority="65"/>
+    <w:lsdException w:name="Medium List 2 Accent 6" w:uiPriority="66"/>
+    <w:lsdException w:name="Medium Grid 1 Accent 6" w:uiPriority="67"/>
+    <w:lsdException w:name="Medium Grid 2 Accent 6" w:uiPriority="68"/>
+    <w:lsdException w:name="Medium Grid 3 Accent 6" w:uiPriority="69"/>
+    <w:lsdException w:name="Dark List Accent 6" w:uiPriority="70"/>
+    <w:lsdException w:name="Colorful Shading Accent 6" w:uiPriority="71"/>
+    <w:lsdException w:name="Colorful List Accent 6" w:uiPriority="72"/>
+    <w:lsdException w:name="Colorful Grid Accent 6" w:uiPriority="73"/>
+    <w:lsdException w:name="Subtle Emphasis" w:uiPriority="19" w:qFormat="1"/>
+    <w:lsdException w:name="Intense Emphasis" w:uiPriority="21" w:qFormat="1"/>
+    <w:lsdException w:name="Subtle Reference" w:uiPriority="31" w:qFormat="1"/>
+    <w:lsdException w:name="Intense Reference" w:uiPriority="32" w:qFormat="1"/>
+    <w:lsdException w:name="Book Title" w:uiPriority="33" w:qFormat="1"/>
+    <w:lsdException w:name="Bibliography" w:semiHidden="1" w:uiPriority="37" w:unhideWhenUsed="1"/>
+    <w:lsdException w:name="TOC Heading" w:semiHidden="1" w:uiPriority="39" w:unhideWhenUsed="1" w:qFormat="1"/>
+    <w:lsdException w:name="Plain Table 1" w:uiPriority="41"/>
+    <w:lsdException w:name="Plain Table 2" w:uiPriority="42"/>
+    <w:lsdException w:name="Plain Table 3" w:uiPriority="43"/>
+    <w:lsdException w:name="Plain Table 4" w:uiPriority="44"/>
+    <w:lsdException w:name="Plain Table 5" w:uiPriority="45"/>
+    <w:lsdException w:name="Grid Table Light" w:uiPriority="40"/>
+    <w:lsdException w:name="Grid Table 1 Light" w:uiPriority="46"/>
+    <w:lsdException w:name="Grid Table 2" w:uiPriority="47"/>
+    <w:lsdException w:name="Grid Table 3" w:uiPriority="48"/>
+    <w:lsdException w:name="Grid Table 4" w:uiPriority="49"/>
+    <w:lsdException w:name="Grid Table 5 Dark" w:uiPriority="50"/>
+    <w:lsdException w:name="Grid Table 6 Colorful" w:uiPriority="51"/>
+    <w:lsdException w:name="Grid Table 7 Colorful" w:uiPriority="52"/>
+    <w:lsdException w:name="Grid Table 1 Light Accent 1" w:uiPriority="46"/>
+    <w:lsdException w:name="Grid Table 2 Accent 1" w:uiPriority="47"/>
+    <w:lsdException w:name="Grid Table 3 Accent 1" w:uiPriority="48"/>
+    <w:lsdException w:name="Grid Table 4 Accent 1" w:uiPriority="49"/>
+    <w:lsdException w:name="Grid Table 5 Dark Accent 1" w:uiPriority="50"/>
+    <w:lsdException w:name="Grid Table 6 Colorful Accent 1" w:uiPriority="51"/>
+    <w:lsdException w:name="Grid Table 7 Colorful Accent 1" w:uiPriority="52"/>
+    <w:lsdException w:name="Grid Table 1 Light Accent 2" w:uiPriority="46"/>
+    <w:lsdException w:name="Grid Table 2 Accent 2" w:uiPriority="47"/>
+    <w:lsdException w:name="Grid Table 3 Accent 2" w:uiPriority="48"/>
+    <w:lsdException w:name="Grid Table 4 Accent 2" w:uiPriority="49"/>
+    <w:lsdException w:name="Grid Table 5 Dark Accent 2" w:uiPriority="50"/>
+    <w:lsdException w:name="Grid Table 6 Colorful Accent 2" w:uiPriority="51"/>
+    <w:lsdException w:name="Grid Table 7 Colorful Accent 2" w:uiPriority="52"/>
+    <w:lsdException w:name="Grid Table 1 Light Accent 3" w:uiPriority="46"/>
+    <w:lsdException w:name="Grid Table 2 Accent 3" w:uiPriority="47"/>
+    <w:lsdException w:name="Grid Table 3 Accent 3" w:uiPriority="48"/>
+    <w:lsdException w:name="Grid Table 4 Accent 3" w:uiPriority="49"/>
+    <w:lsdException w:name="Grid Table 5 Dark Accent 3" w:uiPriority="50"/>
+    <w:lsdException w:name="Grid Table 6 Colorful Accent 3" w:uiPriority="51"/>
+    <w:lsdException w:name="Grid Table 7 Colorful Accent 3" w:uiPriority="52"/>
+    <w:lsdException w:name="Grid Table 1 Light Accent 4" w:uiPriority="46"/>
+    <w:lsdException w:name="Grid Table 2 Accent 4" w:uiPriority="47"/>
+    <w:lsdException w:name="Grid Table 3 Accent 4" w:uiPriority="48"/>
+    <w:lsdException w:name="Grid Table 4 Accent 4" w:uiPriority="49"/>
+    <w:lsdException w:name="Grid Table 5 Dark Accent 4" w:uiPriority="50"/>
+    <w:lsdException w:name="Grid Table 6 Colorful Accent 4" w:uiPriority="51"/>
+    <w:lsdException w:name="Grid Table 7 Colorful Accent 4" w:uiPriority="52"/>
+    <w:lsdException w:name="Grid Table 1 Light Accent 5" w:uiPriority="46"/>
+    <w:lsdException w:name="Grid Table 2 Accent 5" w:uiPriority="47"/>
+    <w:lsdException w:name="Grid Table 3 Accent 5" w:uiPriority="48"/>
+    <w:lsdException w:name="Grid Table 4 Accent 5" w:uiPriority="49"/>
+    <w:lsdException w:name="Grid Table 5 Dark Accent 5" w:uiPriority="50"/>
+    <w:lsdException w:name="Grid Table 6 Colorful Accent 5" w:uiPriority="51"/>
+    <w:lsdException w:name="Grid Table 7 Colorful Accent 5" w:uiPriority="52"/>
+    <w:lsdException w:name="Grid Table 1 Light Accent 6" w:uiPriority="46"/>
+    <w:lsdException w:name="Grid Table 2 Accent 6" w:uiPriority="47"/>
+    <w:lsdException w:name="Grid Table 3 Accent 6" w:uiPriority="48"/>
+    <w:lsdException w:name="Grid Table 4 Accent 6" w:uiPriority="49"/>
+    <w:lsdException w:name="Grid Table 5 Dark Accent 6" w:uiPriority="50"/>
+    <w:lsdException w:name="Grid Table 6 Colorful Accent 6" w:uiPriority="51"/>
+    <w:lsdException w:name="Grid Table 7 Colorful Accent 6" w:uiPriority="52"/>
+    <w:lsdException w:name="List Table 1 Light" w:uiPriority="46"/>
+    <w:lsdException w:name="List Table 2" w:uiPriority="47"/>
+    <w:lsdException w:name="List Table 3" w:uiPriority="48"/>
+    <w:lsdException w:name="List Table 4" w:uiPriority="49"/>
+    <w:lsdException w:name="List Table 5 Dark" w:uiPriority="50"/>
+    <w:lsdException w:name="List Table 6 Colorful" w:uiPriority="51"/>
+    <w:lsdException w:name="List Table 7 Colorful" w:uiPriority="52"/>
+    <w:lsdException w:name="List Table 1 Light Accent 1" w:uiPriority="46"/>
+    <w:lsdException w:name="List Table 2 Accent 1" w:uiPriority="47"/>
+    <w:lsdException w:name="List Table 3 Accent 1" w:uiPriority="48"/>
+    <w:lsdException w:name="List Table 4 Accent 1" w:uiPriority="49"/>
+    <w:lsdException w:name="List Table 5 Dark Accent 1" w:uiPriority="50"/>
+    <w:lsdException w:name="List Table 6 Colorful Accent 1" w:uiPriority="51"/>
+    <w:lsdException w:name="List Table 7 Colorful Accent 1" w:uiPriority="52"/>
+    <w:lsdException w:name="List Table 1 Light Accent 2" w:uiPriority="46"/>
+    <w:lsdException w:name="List Table 2 Accent 2" w:uiPriority="47"/>
+    <w:lsdException w:name="List Table 3 Accent 2" w:uiPriority="48"/>
+    <w:lsdException w:name="List Table 4 Accent 2" w:uiPriority="49"/>
+    <w:lsdException w:name="List Table 5 Dark Accent 2" w:uiPriority="50"/>
+    <w:lsdException w:name="List Table 6 Colorful Accent 2" w:uiPriority="51"/>
+    <w:lsdException w:name="List Table 7 Colorful Accent 2" w:uiPriority="52"/>
+    <w:lsdException w:name="List Table 1 Light Accent 3" w:uiPriority="46"/>
+    <w:lsdException w:name="List Table 2 Accent 3" w:uiPriority="47"/>
+    <w:lsdException w:name="List Table 3 Accent 3" w:uiPriority="48"/>
+    <w:lsdException w:name="List Table 4 Accent 3" w:uiPriority="49"/>
+    <w:lsdException w:name="List Table 5 Dark Accent 3" w:uiPriority="50"/>
+    <w:lsdException w:name="List Table 6 Colorful Accent 3" w:uiPriority="51"/>
+    <w:lsdException w:name="List Table 7 Colorful Accent 3" w:uiPriority="52"/>
+    <w:lsdException w:name="List Table 1 Light Accent 4" w:uiPriority="46"/>
+    <w:lsdException w:name="List Table 2 Accent 4" w:uiPriority="47"/>
+    <w:lsdException w:name="List Table 3 Accent 4" w:uiPriority="48"/>
+    <w:lsdException w:name="List Table 4 Accent 4" w:uiPriority="49"/>
+    <w:lsdException w:name="List Table 5 Dark Accent 4" w:uiPriority="50"/>
+    <w:lsdException w:name="List Table 6 Colorful Accent 4" w:uiPriority="51"/>
+    <w:lsdException w:name="List Table 7 Colorful Accent 4" w:uiPriority="52"/>
+    <w:lsdException w:name="List Table 1 Light Accent 5" w:uiPriority="46"/>
+    <w:lsdException w:name="List Table 2 Accent 5" w:uiPriority="47"/>
+    <w:lsdException w:name="List Table 3 Accent 5" w:uiPriority="48"/>
+    <w:lsdException w:name="List Table 4 Accent 5" w:uiPriority="49"/>
+    <w:lsdException w:name="List Table 5 Dark Accent 5" w:uiPriority="50"/>
+    <w:lsdException w:name="List Table 6 Colorful Accent 5" w:uiPriority="51"/>
+    <w:lsdException w:name="List Table 7 Colorful Accent 5" w:uiPriority="52"/>
+    <w:lsdException w:name="List Table 1 Light Accent 6" w:uiPriority="46"/>
+    <w:lsdException w:name="List Table 2 Accent 6" w:uiPriority="47"/>
+    <w:lsdException w:name="List Table 3 Accent 6" w:uiPriority="48"/>
+    <w:lsdException w:name="List Table 4 Accent 6" w:uiPriority="49"/>
+    <w:lsdException w:name="List Table 5 Dark Accent 6" w:uiPriority="50"/>
+    <w:lsdException w:name="List Table 6 Colorful Accent 6" w:uiPriority="51"/>
+    <w:lsdException w:name="List Table 7 Colorful Accent 6" w:uiPriority="52"/>
+    <w:lsdException w:name="Mention" w:semiHidden="1" w:uiPriority="99" w:unhideWhenUsed="1"/>
+    <w:lsdException w:name="Smart Hyperlink" w:semiHidden="1" w:uiPriority="99" w:unhideWhenUsed="1"/>
+    <w:lsdException w:name="Hashtag" w:semiHidden="1" w:uiPriority="99" w:unhideWhenUsed="1"/>
+    <w:lsdException w:name="Unresolved Mention" w:semiHidden="1" w:uiPriority="99" w:unhideWhenUsed="1"/>
+    <w:lsdException w:name="Smart Link" w:semiHidden="1" w:uiPriority="99" w:unhideWhenUsed="1"/>
   </w:latentStyles>
   <w:style w:type="paragraph" w:default="1" w:styleId="Normal">
     <w:name w:val="Normal"/>
@@ -5784,7 +5900,6 @@
     <w:uiPriority w:val="99"/>
     <w:semiHidden/>
     <w:unhideWhenUsed/>
-    <w:qFormat/>
     <w:tblPr>
       <w:tblInd w:w="0" w:type="dxa"/>
       <w:tblCellMar>
@@ -6518,7 +6633,6 @@
     <w:uiPriority w:val="59"/>
     <w:rsid w:val="00E02D94"/>
     <w:tblPr>
-      <w:tblInd w:w="0" w:type="dxa"/>
       <w:tblBorders>
         <w:top w:val="single" w:sz="4" w:space="0" w:color="auto"/>
         <w:left w:val="single" w:sz="4" w:space="0" w:color="auto"/>
@@ -6527,12 +6641,6 @@
         <w:insideH w:val="single" w:sz="4" w:space="0" w:color="auto"/>
         <w:insideV w:val="single" w:sz="4" w:space="0" w:color="auto"/>
       </w:tblBorders>
-      <w:tblCellMar>
-        <w:top w:w="0" w:type="dxa"/>
-        <w:left w:w="108" w:type="dxa"/>
-        <w:bottom w:w="0" w:type="dxa"/>
-        <w:right w:w="108" w:type="dxa"/>
-      </w:tblCellMar>
     </w:tblPr>
   </w:style>
   <w:style w:type="character" w:styleId="Lienhypertexte">

</xml_diff>